<commit_message>
Update Retro Robots Test Plan.docx
</commit_message>
<xml_diff>
--- a/Retro Robots Test Plan.docx
+++ b/Retro Robots Test Plan.docx
@@ -33,18 +33,12 @@
       <w:tblGrid>
         <w:gridCol w:w="956"/>
         <w:gridCol w:w="1625"/>
-        <w:gridCol w:w="1364"/>
-        <w:gridCol w:w="1180"/>
-        <w:gridCol w:w="1364"/>
+        <w:gridCol w:w="1199"/>
+        <w:gridCol w:w="1440"/>
+        <w:gridCol w:w="1269"/>
         <w:gridCol w:w="2331"/>
       </w:tblGrid>
       <w:tr>
-        <w:tblPrEx>
-          <w:tblCellMar>
-            <w:top w:w="0" w:type="dxa"/>
-            <w:bottom w:w="0" w:type="dxa"/>
-          </w:tblCellMar>
-        </w:tblPrEx>
         <w:tc>
           <w:tcPr>
             <w:tcW w:w="956" w:type="dxa"/>
@@ -125,7 +119,7 @@
         </w:tc>
         <w:tc>
           <w:tcPr>
-            <w:tcW w:w="1364" w:type="dxa"/>
+            <w:tcW w:w="1199" w:type="dxa"/>
             <w:shd w:val="clear" w:color="auto" w:fill="D9D9D9"/>
           </w:tcPr>
           <w:p>
@@ -169,7 +163,7 @@
         </w:tc>
         <w:tc>
           <w:tcPr>
-            <w:tcW w:w="1180" w:type="dxa"/>
+            <w:tcW w:w="1440" w:type="dxa"/>
             <w:shd w:val="clear" w:color="auto" w:fill="D9D9D9"/>
           </w:tcPr>
           <w:p>
@@ -213,7 +207,7 @@
         </w:tc>
         <w:tc>
           <w:tcPr>
-            <w:tcW w:w="1364" w:type="dxa"/>
+            <w:tcW w:w="1269" w:type="dxa"/>
             <w:shd w:val="clear" w:color="auto" w:fill="D9D9D9"/>
           </w:tcPr>
           <w:p>
@@ -282,12 +276,6 @@
         </w:tc>
       </w:tr>
       <w:tr>
-        <w:tblPrEx>
-          <w:tblCellMar>
-            <w:top w:w="0" w:type="dxa"/>
-            <w:bottom w:w="0" w:type="dxa"/>
-          </w:tblCellMar>
-        </w:tblPrEx>
         <w:tc>
           <w:tcPr>
             <w:tcW w:w="956" w:type="dxa"/>
@@ -322,8 +310,6 @@
             <w:r>
               <w:rPr>
                 <w:rFonts w:ascii="Times New Roman" w:hAnsi="Times New Roman"/>
-                <w:i/>
-                <w:color w:val="0000FF"/>
               </w:rPr>
               <w:t>Nick Champagne</w:t>
             </w:r>
@@ -331,7 +317,7 @@
         </w:tc>
         <w:tc>
           <w:tcPr>
-            <w:tcW w:w="1364" w:type="dxa"/>
+            <w:tcW w:w="1199" w:type="dxa"/>
           </w:tcPr>
           <w:p>
             <w:pPr>
@@ -343,8 +329,6 @@
             <w:r>
               <w:rPr>
                 <w:rFonts w:ascii="Times New Roman" w:hAnsi="Times New Roman"/>
-                <w:i/>
-                <w:color w:val="0000FF"/>
               </w:rPr>
               <w:t>06/28/2022</w:t>
             </w:r>
@@ -352,7 +336,7 @@
         </w:tc>
         <w:tc>
           <w:tcPr>
-            <w:tcW w:w="1180" w:type="dxa"/>
+            <w:tcW w:w="1440" w:type="dxa"/>
           </w:tcPr>
           <w:p>
             <w:pPr>
@@ -364,16 +348,14 @@
             <w:r>
               <w:rPr>
                 <w:rFonts w:ascii="Times New Roman" w:hAnsi="Times New Roman"/>
-                <w:i/>
-                <w:color w:val="0000FF"/>
               </w:rPr>
-              <w:t>&lt;name&gt;</w:t>
+              <w:t>Retro Robots</w:t>
             </w:r>
           </w:p>
         </w:tc>
         <w:tc>
           <w:tcPr>
-            <w:tcW w:w="1364" w:type="dxa"/>
+            <w:tcW w:w="1269" w:type="dxa"/>
           </w:tcPr>
           <w:p>
             <w:pPr>
@@ -385,28 +367,8 @@
             <w:r>
               <w:rPr>
                 <w:rFonts w:ascii="Times New Roman" w:hAnsi="Times New Roman"/>
-                <w:i/>
-                <w:color w:val="0000FF"/>
               </w:rPr>
-              <w:t>&lt;mm/dd/</w:t>
-            </w:r>
-            <w:proofErr w:type="spellStart"/>
-            <w:r>
-              <w:rPr>
-                <w:rFonts w:ascii="Times New Roman" w:hAnsi="Times New Roman"/>
-                <w:i/>
-                <w:color w:val="0000FF"/>
-              </w:rPr>
-              <w:t>yy</w:t>
-            </w:r>
-            <w:proofErr w:type="spellEnd"/>
-            <w:r>
-              <w:rPr>
-                <w:rFonts w:ascii="Times New Roman" w:hAnsi="Times New Roman"/>
-                <w:i/>
-                <w:color w:val="0000FF"/>
-              </w:rPr>
-              <w:t>&gt;</w:t>
+              <w:t>06/28/2022</w:t>
             </w:r>
           </w:p>
         </w:tc>
@@ -461,12 +423,6 @@
         </w:tc>
       </w:tr>
       <w:tr>
-        <w:tblPrEx>
-          <w:tblCellMar>
-            <w:top w:w="0" w:type="dxa"/>
-            <w:bottom w:w="0" w:type="dxa"/>
-          </w:tblCellMar>
-        </w:tblPrEx>
         <w:tc>
           <w:tcPr>
             <w:tcW w:w="956" w:type="dxa"/>
@@ -496,7 +452,7 @@
         </w:tc>
         <w:tc>
           <w:tcPr>
-            <w:tcW w:w="1364" w:type="dxa"/>
+            <w:tcW w:w="1199" w:type="dxa"/>
           </w:tcPr>
           <w:p>
             <w:pPr>
@@ -509,7 +465,7 @@
         </w:tc>
         <w:tc>
           <w:tcPr>
-            <w:tcW w:w="1180" w:type="dxa"/>
+            <w:tcW w:w="1440" w:type="dxa"/>
           </w:tcPr>
           <w:p>
             <w:pPr>
@@ -522,7 +478,7 @@
         </w:tc>
         <w:tc>
           <w:tcPr>
-            <w:tcW w:w="1364" w:type="dxa"/>
+            <w:tcW w:w="1269" w:type="dxa"/>
           </w:tcPr>
           <w:p>
             <w:pPr>
@@ -548,12 +504,6 @@
         </w:tc>
       </w:tr>
       <w:tr>
-        <w:tblPrEx>
-          <w:tblCellMar>
-            <w:top w:w="0" w:type="dxa"/>
-            <w:bottom w:w="0" w:type="dxa"/>
-          </w:tblCellMar>
-        </w:tblPrEx>
         <w:tc>
           <w:tcPr>
             <w:tcW w:w="956" w:type="dxa"/>
@@ -584,7 +534,7 @@
         </w:tc>
         <w:tc>
           <w:tcPr>
-            <w:tcW w:w="1364" w:type="dxa"/>
+            <w:tcW w:w="1199" w:type="dxa"/>
           </w:tcPr>
           <w:p>
             <w:pPr>
@@ -598,7 +548,7 @@
         </w:tc>
         <w:tc>
           <w:tcPr>
-            <w:tcW w:w="1180" w:type="dxa"/>
+            <w:tcW w:w="1440" w:type="dxa"/>
           </w:tcPr>
           <w:p>
             <w:pPr>
@@ -612,7 +562,7 @@
         </w:tc>
         <w:tc>
           <w:tcPr>
-            <w:tcW w:w="1364" w:type="dxa"/>
+            <w:tcW w:w="1269" w:type="dxa"/>
           </w:tcPr>
           <w:p>
             <w:pPr>
@@ -685,7 +635,7 @@
       <w:r>
         <w:fldChar w:fldCharType="separate"/>
       </w:r>
-      <w:hyperlink w:anchor="_Toc106299946" w:history="1">
+      <w:hyperlink w:anchor="_Toc106300343" w:history="1">
         <w:r>
           <w:rPr>
             <w:rStyle w:val="Hyperlink"/>
@@ -725,7 +675,7 @@
           <w:rPr>
             <w:webHidden/>
           </w:rPr>
-          <w:instrText xml:space="preserve"> PAGEREF _Toc106299946 \h </w:instrText>
+          <w:instrText xml:space="preserve"> PAGEREF _Toc106300343 \h </w:instrText>
         </w:r>
         <w:r>
           <w:rPr>
@@ -761,7 +711,7 @@
           <w:szCs w:val="22"/>
         </w:rPr>
       </w:pPr>
-      <w:hyperlink w:anchor="_Toc106299947" w:history="1">
+      <w:hyperlink w:anchor="_Toc106300344" w:history="1">
         <w:r>
           <w:rPr>
             <w:rStyle w:val="Hyperlink"/>
@@ -798,7 +748,7 @@
           <w:rPr>
             <w:webHidden/>
           </w:rPr>
-          <w:instrText xml:space="preserve"> PAGEREF _Toc106299947 \h </w:instrText>
+          <w:instrText xml:space="preserve"> PAGEREF _Toc106300344 \h </w:instrText>
         </w:r>
         <w:r>
           <w:rPr>
@@ -834,7 +784,7 @@
           <w:szCs w:val="22"/>
         </w:rPr>
       </w:pPr>
-      <w:hyperlink w:anchor="_Toc106299948" w:history="1">
+      <w:hyperlink w:anchor="_Toc106300345" w:history="1">
         <w:r>
           <w:rPr>
             <w:rStyle w:val="Hyperlink"/>
@@ -871,7 +821,7 @@
           <w:rPr>
             <w:webHidden/>
           </w:rPr>
-          <w:instrText xml:space="preserve"> PAGEREF _Toc106299948 \h </w:instrText>
+          <w:instrText xml:space="preserve"> PAGEREF _Toc106300345 \h </w:instrText>
         </w:r>
         <w:r>
           <w:rPr>
@@ -907,7 +857,7 @@
           <w:szCs w:val="22"/>
         </w:rPr>
       </w:pPr>
-      <w:hyperlink w:anchor="_Toc106299949" w:history="1">
+      <w:hyperlink w:anchor="_Toc106300346" w:history="1">
         <w:r>
           <w:rPr>
             <w:rStyle w:val="Hyperlink"/>
@@ -926,7 +876,7 @@
           <w:rPr>
             <w:rStyle w:val="Hyperlink"/>
           </w:rPr>
-          <w:t>Test METHODOLOGY</w:t>
+          <w:t>Test Methodology</w:t>
         </w:r>
         <w:r>
           <w:rPr>
@@ -944,7 +894,7 @@
           <w:rPr>
             <w:webHidden/>
           </w:rPr>
-          <w:instrText xml:space="preserve"> PAGEREF _Toc106299949 \h </w:instrText>
+          <w:instrText xml:space="preserve"> PAGEREF _Toc106300346 \h </w:instrText>
         </w:r>
         <w:r>
           <w:rPr>
@@ -980,7 +930,7 @@
           <w:szCs w:val="22"/>
         </w:rPr>
       </w:pPr>
-      <w:hyperlink w:anchor="_Toc106299950" w:history="1">
+      <w:hyperlink w:anchor="_Toc106300347" w:history="1">
         <w:r>
           <w:rPr>
             <w:rStyle w:val="Hyperlink"/>
@@ -1017,7 +967,7 @@
           <w:rPr>
             <w:webHidden/>
           </w:rPr>
-          <w:instrText xml:space="preserve"> PAGEREF _Toc106299950 \h </w:instrText>
+          <w:instrText xml:space="preserve"> PAGEREF _Toc106300347 \h </w:instrText>
         </w:r>
         <w:r>
           <w:rPr>
@@ -1053,7 +1003,7 @@
           <w:szCs w:val="22"/>
         </w:rPr>
       </w:pPr>
-      <w:hyperlink w:anchor="_Toc106299951" w:history="1">
+      <w:hyperlink w:anchor="_Toc106300348" w:history="1">
         <w:r>
           <w:rPr>
             <w:rStyle w:val="Hyperlink"/>
@@ -1090,7 +1040,7 @@
           <w:rPr>
             <w:webHidden/>
           </w:rPr>
-          <w:instrText xml:space="preserve"> PAGEREF _Toc106299951 \h </w:instrText>
+          <w:instrText xml:space="preserve"> PAGEREF _Toc106300348 \h </w:instrText>
         </w:r>
         <w:r>
           <w:rPr>
@@ -1129,7 +1079,7 @@
           <w:szCs w:val="22"/>
         </w:rPr>
       </w:pPr>
-      <w:hyperlink w:anchor="_Toc106299952" w:history="1">
+      <w:hyperlink w:anchor="_Toc106300349" w:history="1">
         <w:r>
           <w:rPr>
             <w:rStyle w:val="Hyperlink"/>
@@ -1169,7 +1119,7 @@
           <w:rPr>
             <w:webHidden/>
           </w:rPr>
-          <w:instrText xml:space="preserve"> PAGEREF _Toc106299952 \h </w:instrText>
+          <w:instrText xml:space="preserve"> PAGEREF _Toc106300349 \h </w:instrText>
         </w:r>
         <w:r>
           <w:rPr>
@@ -1205,7 +1155,7 @@
           <w:szCs w:val="22"/>
         </w:rPr>
       </w:pPr>
-      <w:hyperlink w:anchor="_Toc106299953" w:history="1">
+      <w:hyperlink w:anchor="_Toc106300350" w:history="1">
         <w:r>
           <w:rPr>
             <w:rStyle w:val="Hyperlink"/>
@@ -1242,7 +1192,7 @@
           <w:rPr>
             <w:webHidden/>
           </w:rPr>
-          <w:instrText xml:space="preserve"> PAGEREF _Toc106299953 \h </w:instrText>
+          <w:instrText xml:space="preserve"> PAGEREF _Toc106300350 \h </w:instrText>
         </w:r>
         <w:r>
           <w:rPr>
@@ -1278,7 +1228,7 @@
           <w:szCs w:val="22"/>
         </w:rPr>
       </w:pPr>
-      <w:hyperlink w:anchor="_Toc106299954" w:history="1">
+      <w:hyperlink w:anchor="_Toc106300351" w:history="1">
         <w:r>
           <w:rPr>
             <w:rStyle w:val="Hyperlink"/>
@@ -1315,7 +1265,7 @@
           <w:rPr>
             <w:webHidden/>
           </w:rPr>
-          <w:instrText xml:space="preserve"> PAGEREF _Toc106299954 \h </w:instrText>
+          <w:instrText xml:space="preserve"> PAGEREF _Toc106300351 \h </w:instrText>
         </w:r>
         <w:r>
           <w:rPr>
@@ -1351,7 +1301,7 @@
           <w:szCs w:val="22"/>
         </w:rPr>
       </w:pPr>
-      <w:hyperlink w:anchor="_Toc106299955" w:history="1">
+      <w:hyperlink w:anchor="_Toc106300352" w:history="1">
         <w:r>
           <w:rPr>
             <w:rStyle w:val="Hyperlink"/>
@@ -1388,7 +1338,7 @@
           <w:rPr>
             <w:webHidden/>
           </w:rPr>
-          <w:instrText xml:space="preserve"> PAGEREF _Toc106299955 \h </w:instrText>
+          <w:instrText xml:space="preserve"> PAGEREF _Toc106300352 \h </w:instrText>
         </w:r>
         <w:r>
           <w:rPr>
@@ -1424,7 +1374,7 @@
           <w:szCs w:val="22"/>
         </w:rPr>
       </w:pPr>
-      <w:hyperlink w:anchor="_Toc106299956" w:history="1">
+      <w:hyperlink w:anchor="_Toc106300353" w:history="1">
         <w:r>
           <w:rPr>
             <w:rStyle w:val="Hyperlink"/>
@@ -1461,7 +1411,7 @@
           <w:rPr>
             <w:webHidden/>
           </w:rPr>
-          <w:instrText xml:space="preserve"> PAGEREF _Toc106299956 \h </w:instrText>
+          <w:instrText xml:space="preserve"> PAGEREF _Toc106300353 \h </w:instrText>
         </w:r>
         <w:r>
           <w:rPr>
@@ -1500,7 +1450,7 @@
           <w:szCs w:val="22"/>
         </w:rPr>
       </w:pPr>
-      <w:hyperlink w:anchor="_Toc106299957" w:history="1">
+      <w:hyperlink w:anchor="_Toc106300354" w:history="1">
         <w:r>
           <w:rPr>
             <w:rStyle w:val="Hyperlink"/>
@@ -1540,7 +1490,7 @@
           <w:rPr>
             <w:webHidden/>
           </w:rPr>
-          <w:instrText xml:space="preserve"> PAGEREF _Toc106299957 \h </w:instrText>
+          <w:instrText xml:space="preserve"> PAGEREF _Toc106300354 \h </w:instrText>
         </w:r>
         <w:r>
           <w:rPr>
@@ -1576,7 +1526,7 @@
           <w:szCs w:val="22"/>
         </w:rPr>
       </w:pPr>
-      <w:hyperlink w:anchor="_Toc106299958" w:history="1">
+      <w:hyperlink w:anchor="_Toc106300355" w:history="1">
         <w:r>
           <w:rPr>
             <w:rStyle w:val="Hyperlink"/>
@@ -1613,7 +1563,7 @@
           <w:rPr>
             <w:webHidden/>
           </w:rPr>
-          <w:instrText xml:space="preserve"> PAGEREF _Toc106299958 \h </w:instrText>
+          <w:instrText xml:space="preserve"> PAGEREF _Toc106300355 \h </w:instrText>
         </w:r>
         <w:r>
           <w:rPr>
@@ -1649,7 +1599,7 @@
           <w:szCs w:val="22"/>
         </w:rPr>
       </w:pPr>
-      <w:hyperlink w:anchor="_Toc106299959" w:history="1">
+      <w:hyperlink w:anchor="_Toc106300356" w:history="1">
         <w:r>
           <w:rPr>
             <w:rStyle w:val="Hyperlink"/>
@@ -1686,7 +1636,7 @@
           <w:rPr>
             <w:webHidden/>
           </w:rPr>
-          <w:instrText xml:space="preserve"> PAGEREF _Toc106299959 \h </w:instrText>
+          <w:instrText xml:space="preserve"> PAGEREF _Toc106300356 \h </w:instrText>
         </w:r>
         <w:r>
           <w:rPr>
@@ -1722,7 +1672,7 @@
           <w:szCs w:val="22"/>
         </w:rPr>
       </w:pPr>
-      <w:hyperlink w:anchor="_Toc106299960" w:history="1">
+      <w:hyperlink w:anchor="_Toc106300357" w:history="1">
         <w:r>
           <w:rPr>
             <w:rStyle w:val="Hyperlink"/>
@@ -1759,7 +1709,7 @@
           <w:rPr>
             <w:webHidden/>
           </w:rPr>
-          <w:instrText xml:space="preserve"> PAGEREF _Toc106299960 \h </w:instrText>
+          <w:instrText xml:space="preserve"> PAGEREF _Toc106300357 \h </w:instrText>
         </w:r>
         <w:r>
           <w:rPr>
@@ -1795,7 +1745,7 @@
           <w:szCs w:val="22"/>
         </w:rPr>
       </w:pPr>
-      <w:hyperlink w:anchor="_Toc106299961" w:history="1">
+      <w:hyperlink w:anchor="_Toc106300358" w:history="1">
         <w:r>
           <w:rPr>
             <w:rStyle w:val="Hyperlink"/>
@@ -1832,7 +1782,7 @@
           <w:rPr>
             <w:webHidden/>
           </w:rPr>
-          <w:instrText xml:space="preserve"> PAGEREF _Toc106299961 \h </w:instrText>
+          <w:instrText xml:space="preserve"> PAGEREF _Toc106300358 \h </w:instrText>
         </w:r>
         <w:r>
           <w:rPr>
@@ -1871,7 +1821,7 @@
           <w:szCs w:val="22"/>
         </w:rPr>
       </w:pPr>
-      <w:hyperlink w:anchor="_Toc106299962" w:history="1">
+      <w:hyperlink w:anchor="_Toc106300359" w:history="1">
         <w:r>
           <w:rPr>
             <w:rStyle w:val="Hyperlink"/>
@@ -1911,7 +1861,7 @@
           <w:rPr>
             <w:webHidden/>
           </w:rPr>
-          <w:instrText xml:space="preserve"> PAGEREF _Toc106299962 \h </w:instrText>
+          <w:instrText xml:space="preserve"> PAGEREF _Toc106300359 \h </w:instrText>
         </w:r>
         <w:r>
           <w:rPr>
@@ -1947,7 +1897,7 @@
           <w:szCs w:val="22"/>
         </w:rPr>
       </w:pPr>
-      <w:hyperlink w:anchor="_Toc106299963" w:history="1">
+      <w:hyperlink w:anchor="_Toc106300360" w:history="1">
         <w:r>
           <w:rPr>
             <w:rStyle w:val="Hyperlink"/>
@@ -1984,7 +1934,7 @@
           <w:rPr>
             <w:webHidden/>
           </w:rPr>
-          <w:instrText xml:space="preserve"> PAGEREF _Toc106299963 \h </w:instrText>
+          <w:instrText xml:space="preserve"> PAGEREF _Toc106300360 \h </w:instrText>
         </w:r>
         <w:r>
           <w:rPr>
@@ -2020,7 +1970,7 @@
           <w:szCs w:val="22"/>
         </w:rPr>
       </w:pPr>
-      <w:hyperlink w:anchor="_Toc106299964" w:history="1">
+      <w:hyperlink w:anchor="_Toc106300361" w:history="1">
         <w:r>
           <w:rPr>
             <w:rStyle w:val="Hyperlink"/>
@@ -2057,7 +2007,7 @@
           <w:rPr>
             <w:webHidden/>
           </w:rPr>
-          <w:instrText xml:space="preserve"> PAGEREF _Toc106299964 \h </w:instrText>
+          <w:instrText xml:space="preserve"> PAGEREF _Toc106300361 \h </w:instrText>
         </w:r>
         <w:r>
           <w:rPr>
@@ -2093,7 +2043,7 @@
           <w:szCs w:val="22"/>
         </w:rPr>
       </w:pPr>
-      <w:hyperlink w:anchor="_Toc106299965" w:history="1">
+      <w:hyperlink w:anchor="_Toc106300362" w:history="1">
         <w:r>
           <w:rPr>
             <w:rStyle w:val="Hyperlink"/>
@@ -2130,7 +2080,7 @@
           <w:rPr>
             <w:webHidden/>
           </w:rPr>
-          <w:instrText xml:space="preserve"> PAGEREF _Toc106299965 \h </w:instrText>
+          <w:instrText xml:space="preserve"> PAGEREF _Toc106300362 \h </w:instrText>
         </w:r>
         <w:r>
           <w:rPr>
@@ -2166,7 +2116,7 @@
           <w:szCs w:val="22"/>
         </w:rPr>
       </w:pPr>
-      <w:hyperlink w:anchor="_Toc106299966" w:history="1">
+      <w:hyperlink w:anchor="_Toc106300363" w:history="1">
         <w:r>
           <w:rPr>
             <w:rStyle w:val="Hyperlink"/>
@@ -2203,7 +2153,7 @@
           <w:rPr>
             <w:webHidden/>
           </w:rPr>
-          <w:instrText xml:space="preserve"> PAGEREF _Toc106299966 \h </w:instrText>
+          <w:instrText xml:space="preserve"> PAGEREF _Toc106300363 \h </w:instrText>
         </w:r>
         <w:r>
           <w:rPr>
@@ -2242,7 +2192,7 @@
           <w:szCs w:val="22"/>
         </w:rPr>
       </w:pPr>
-      <w:hyperlink w:anchor="_Toc106299967" w:history="1">
+      <w:hyperlink w:anchor="_Toc106300364" w:history="1">
         <w:r>
           <w:rPr>
             <w:rStyle w:val="Hyperlink"/>
@@ -2282,7 +2232,7 @@
           <w:rPr>
             <w:webHidden/>
           </w:rPr>
-          <w:instrText xml:space="preserve"> PAGEREF _Toc106299967 \h </w:instrText>
+          <w:instrText xml:space="preserve"> PAGEREF _Toc106300364 \h </w:instrText>
         </w:r>
         <w:r>
           <w:rPr>
@@ -2318,7 +2268,7 @@
           <w:szCs w:val="22"/>
         </w:rPr>
       </w:pPr>
-      <w:hyperlink w:anchor="_Toc106299968" w:history="1">
+      <w:hyperlink w:anchor="_Toc106300365" w:history="1">
         <w:r>
           <w:rPr>
             <w:rStyle w:val="Hyperlink"/>
@@ -2355,7 +2305,7 @@
           <w:rPr>
             <w:webHidden/>
           </w:rPr>
-          <w:instrText xml:space="preserve"> PAGEREF _Toc106299968 \h </w:instrText>
+          <w:instrText xml:space="preserve"> PAGEREF _Toc106300365 \h </w:instrText>
         </w:r>
         <w:r>
           <w:rPr>
@@ -2391,7 +2341,7 @@
           <w:szCs w:val="22"/>
         </w:rPr>
       </w:pPr>
-      <w:hyperlink w:anchor="_Toc106299969" w:history="1">
+      <w:hyperlink w:anchor="_Toc106300366" w:history="1">
         <w:r>
           <w:rPr>
             <w:rStyle w:val="Hyperlink"/>
@@ -2428,7 +2378,7 @@
           <w:rPr>
             <w:webHidden/>
           </w:rPr>
-          <w:instrText xml:space="preserve"> PAGEREF _Toc106299969 \h </w:instrText>
+          <w:instrText xml:space="preserve"> PAGEREF _Toc106300366 \h </w:instrText>
         </w:r>
         <w:r>
           <w:rPr>
@@ -2464,7 +2414,7 @@
           <w:szCs w:val="22"/>
         </w:rPr>
       </w:pPr>
-      <w:hyperlink w:anchor="_Toc106299970" w:history="1">
+      <w:hyperlink w:anchor="_Toc106300367" w:history="1">
         <w:r>
           <w:rPr>
             <w:rStyle w:val="Hyperlink"/>
@@ -2501,7 +2451,7 @@
           <w:rPr>
             <w:webHidden/>
           </w:rPr>
-          <w:instrText xml:space="preserve"> PAGEREF _Toc106299970 \h </w:instrText>
+          <w:instrText xml:space="preserve"> PAGEREF _Toc106300367 \h </w:instrText>
         </w:r>
         <w:r>
           <w:rPr>
@@ -2537,7 +2487,7 @@
           <w:szCs w:val="22"/>
         </w:rPr>
       </w:pPr>
-      <w:hyperlink w:anchor="_Toc106299971" w:history="1">
+      <w:hyperlink w:anchor="_Toc106300368" w:history="1">
         <w:r>
           <w:rPr>
             <w:rStyle w:val="Hyperlink"/>
@@ -2574,7 +2524,7 @@
           <w:rPr>
             <w:webHidden/>
           </w:rPr>
-          <w:instrText xml:space="preserve"> PAGEREF _Toc106299971 \h </w:instrText>
+          <w:instrText xml:space="preserve"> PAGEREF _Toc106300368 \h </w:instrText>
         </w:r>
         <w:r>
           <w:rPr>
@@ -2610,7 +2560,7 @@
           <w:szCs w:val="22"/>
         </w:rPr>
       </w:pPr>
-      <w:hyperlink w:anchor="_Toc106299972" w:history="1">
+      <w:hyperlink w:anchor="_Toc106300369" w:history="1">
         <w:r>
           <w:rPr>
             <w:rStyle w:val="Hyperlink"/>
@@ -2647,7 +2597,7 @@
           <w:rPr>
             <w:webHidden/>
           </w:rPr>
-          <w:instrText xml:space="preserve"> PAGEREF _Toc106299972 \h </w:instrText>
+          <w:instrText xml:space="preserve"> PAGEREF _Toc106300369 \h </w:instrText>
         </w:r>
         <w:r>
           <w:rPr>
@@ -2686,7 +2636,7 @@
           <w:szCs w:val="22"/>
         </w:rPr>
       </w:pPr>
-      <w:hyperlink w:anchor="_Toc106299973" w:history="1">
+      <w:hyperlink w:anchor="_Toc106300370" w:history="1">
         <w:r>
           <w:rPr>
             <w:rStyle w:val="Hyperlink"/>
@@ -2726,7 +2676,7 @@
           <w:rPr>
             <w:webHidden/>
           </w:rPr>
-          <w:instrText xml:space="preserve"> PAGEREF _Toc106299973 \h </w:instrText>
+          <w:instrText xml:space="preserve"> PAGEREF _Toc106300370 \h </w:instrText>
         </w:r>
         <w:r>
           <w:rPr>
@@ -2762,7 +2712,7 @@
           <w:szCs w:val="22"/>
         </w:rPr>
       </w:pPr>
-      <w:hyperlink w:anchor="_Toc106299974" w:history="1">
+      <w:hyperlink w:anchor="_Toc106300371" w:history="1">
         <w:r>
           <w:rPr>
             <w:rStyle w:val="Hyperlink"/>
@@ -2799,7 +2749,7 @@
           <w:rPr>
             <w:webHidden/>
           </w:rPr>
-          <w:instrText xml:space="preserve"> PAGEREF _Toc106299974 \h </w:instrText>
+          <w:instrText xml:space="preserve"> PAGEREF _Toc106300371 \h </w:instrText>
         </w:r>
         <w:r>
           <w:rPr>
@@ -2835,7 +2785,7 @@
           <w:szCs w:val="22"/>
         </w:rPr>
       </w:pPr>
-      <w:hyperlink w:anchor="_Toc106299975" w:history="1">
+      <w:hyperlink w:anchor="_Toc106300372" w:history="1">
         <w:r>
           <w:rPr>
             <w:rStyle w:val="Hyperlink"/>
@@ -2872,7 +2822,7 @@
           <w:rPr>
             <w:webHidden/>
           </w:rPr>
-          <w:instrText xml:space="preserve"> PAGEREF _Toc106299975 \h </w:instrText>
+          <w:instrText xml:space="preserve"> PAGEREF _Toc106300372 \h </w:instrText>
         </w:r>
         <w:r>
           <w:rPr>
@@ -2908,7 +2858,7 @@
           <w:szCs w:val="22"/>
         </w:rPr>
       </w:pPr>
-      <w:hyperlink w:anchor="_Toc106299976" w:history="1">
+      <w:hyperlink w:anchor="_Toc106300373" w:history="1">
         <w:r>
           <w:rPr>
             <w:rStyle w:val="Hyperlink"/>
@@ -2945,7 +2895,7 @@
           <w:rPr>
             <w:webHidden/>
           </w:rPr>
-          <w:instrText xml:space="preserve"> PAGEREF _Toc106299976 \h </w:instrText>
+          <w:instrText xml:space="preserve"> PAGEREF _Toc106300373 \h </w:instrText>
         </w:r>
         <w:r>
           <w:rPr>
@@ -2981,7 +2931,7 @@
           <w:szCs w:val="22"/>
         </w:rPr>
       </w:pPr>
-      <w:hyperlink w:anchor="_Toc106299977" w:history="1">
+      <w:hyperlink w:anchor="_Toc106300374" w:history="1">
         <w:r>
           <w:rPr>
             <w:rStyle w:val="Hyperlink"/>
@@ -3018,7 +2968,7 @@
           <w:rPr>
             <w:webHidden/>
           </w:rPr>
-          <w:instrText xml:space="preserve"> PAGEREF _Toc106299977 \h </w:instrText>
+          <w:instrText xml:space="preserve"> PAGEREF _Toc106300374 \h </w:instrText>
         </w:r>
         <w:r>
           <w:rPr>
@@ -3057,7 +3007,7 @@
           <w:szCs w:val="22"/>
         </w:rPr>
       </w:pPr>
-      <w:hyperlink w:anchor="_Toc106299978" w:history="1">
+      <w:hyperlink w:anchor="_Toc106300375" w:history="1">
         <w:r>
           <w:rPr>
             <w:rStyle w:val="Hyperlink"/>
@@ -3097,7 +3047,7 @@
           <w:rPr>
             <w:webHidden/>
           </w:rPr>
-          <w:instrText xml:space="preserve"> PAGEREF _Toc106299978 \h </w:instrText>
+          <w:instrText xml:space="preserve"> PAGEREF _Toc106300375 \h </w:instrText>
         </w:r>
         <w:r>
           <w:rPr>
@@ -3133,7 +3083,7 @@
           <w:szCs w:val="22"/>
         </w:rPr>
       </w:pPr>
-      <w:hyperlink w:anchor="_Toc106299979" w:history="1">
+      <w:hyperlink w:anchor="_Toc106300376" w:history="1">
         <w:r>
           <w:rPr>
             <w:rStyle w:val="Hyperlink"/>
@@ -3170,7 +3120,7 @@
           <w:rPr>
             <w:webHidden/>
           </w:rPr>
-          <w:instrText xml:space="preserve"> PAGEREF _Toc106299979 \h </w:instrText>
+          <w:instrText xml:space="preserve"> PAGEREF _Toc106300376 \h </w:instrText>
         </w:r>
         <w:r>
           <w:rPr>
@@ -3206,7 +3156,7 @@
           <w:szCs w:val="22"/>
         </w:rPr>
       </w:pPr>
-      <w:hyperlink w:anchor="_Toc106299980" w:history="1">
+      <w:hyperlink w:anchor="_Toc106300377" w:history="1">
         <w:r>
           <w:rPr>
             <w:rStyle w:val="Hyperlink"/>
@@ -3243,7 +3193,7 @@
           <w:rPr>
             <w:webHidden/>
           </w:rPr>
-          <w:instrText xml:space="preserve"> PAGEREF _Toc106299980 \h </w:instrText>
+          <w:instrText xml:space="preserve"> PAGEREF _Toc106300377 \h </w:instrText>
         </w:r>
         <w:r>
           <w:rPr>
@@ -3279,7 +3229,7 @@
           <w:szCs w:val="22"/>
         </w:rPr>
       </w:pPr>
-      <w:hyperlink w:anchor="_Toc106299981" w:history="1">
+      <w:hyperlink w:anchor="_Toc106300378" w:history="1">
         <w:r>
           <w:rPr>
             <w:rStyle w:val="Hyperlink"/>
@@ -3316,7 +3266,7 @@
           <w:rPr>
             <w:webHidden/>
           </w:rPr>
-          <w:instrText xml:space="preserve"> PAGEREF _Toc106299981 \h </w:instrText>
+          <w:instrText xml:space="preserve"> PAGEREF _Toc106300378 \h </w:instrText>
         </w:r>
         <w:r>
           <w:rPr>
@@ -3352,7 +3302,7 @@
           <w:szCs w:val="22"/>
         </w:rPr>
       </w:pPr>
-      <w:hyperlink w:anchor="_Toc106299982" w:history="1">
+      <w:hyperlink w:anchor="_Toc106300379" w:history="1">
         <w:r>
           <w:rPr>
             <w:rStyle w:val="Hyperlink"/>
@@ -3389,7 +3339,7 @@
           <w:rPr>
             <w:webHidden/>
           </w:rPr>
-          <w:instrText xml:space="preserve"> PAGEREF _Toc106299982 \h </w:instrText>
+          <w:instrText xml:space="preserve"> PAGEREF _Toc106300379 \h </w:instrText>
         </w:r>
         <w:r>
           <w:rPr>
@@ -3428,7 +3378,7 @@
           <w:szCs w:val="22"/>
         </w:rPr>
       </w:pPr>
-      <w:hyperlink w:anchor="_Toc106299983" w:history="1">
+      <w:hyperlink w:anchor="_Toc106300380" w:history="1">
         <w:r>
           <w:rPr>
             <w:rStyle w:val="Hyperlink"/>
@@ -3468,7 +3418,7 @@
           <w:rPr>
             <w:webHidden/>
           </w:rPr>
-          <w:instrText xml:space="preserve"> PAGEREF _Toc106299983 \h </w:instrText>
+          <w:instrText xml:space="preserve"> PAGEREF _Toc106300380 \h </w:instrText>
         </w:r>
         <w:r>
           <w:rPr>
@@ -3504,7 +3454,7 @@
           <w:szCs w:val="22"/>
         </w:rPr>
       </w:pPr>
-      <w:hyperlink w:anchor="_Toc106299984" w:history="1">
+      <w:hyperlink w:anchor="_Toc106300381" w:history="1">
         <w:r>
           <w:rPr>
             <w:rStyle w:val="Hyperlink"/>
@@ -3541,7 +3491,7 @@
           <w:rPr>
             <w:webHidden/>
           </w:rPr>
-          <w:instrText xml:space="preserve"> PAGEREF _Toc106299984 \h </w:instrText>
+          <w:instrText xml:space="preserve"> PAGEREF _Toc106300381 \h </w:instrText>
         </w:r>
         <w:r>
           <w:rPr>
@@ -3577,7 +3527,7 @@
           <w:szCs w:val="22"/>
         </w:rPr>
       </w:pPr>
-      <w:hyperlink w:anchor="_Toc106299985" w:history="1">
+      <w:hyperlink w:anchor="_Toc106300382" w:history="1">
         <w:r>
           <w:rPr>
             <w:rStyle w:val="Hyperlink"/>
@@ -3614,7 +3564,7 @@
           <w:rPr>
             <w:webHidden/>
           </w:rPr>
-          <w:instrText xml:space="preserve"> PAGEREF _Toc106299985 \h </w:instrText>
+          <w:instrText xml:space="preserve"> PAGEREF _Toc106300382 \h </w:instrText>
         </w:r>
         <w:r>
           <w:rPr>
@@ -3650,7 +3600,7 @@
           <w:szCs w:val="22"/>
         </w:rPr>
       </w:pPr>
-      <w:hyperlink w:anchor="_Toc106299986" w:history="1">
+      <w:hyperlink w:anchor="_Toc106300383" w:history="1">
         <w:r>
           <w:rPr>
             <w:rStyle w:val="Hyperlink"/>
@@ -3687,7 +3637,7 @@
           <w:rPr>
             <w:webHidden/>
           </w:rPr>
-          <w:instrText xml:space="preserve"> PAGEREF _Toc106299986 \h </w:instrText>
+          <w:instrText xml:space="preserve"> PAGEREF _Toc106300383 \h </w:instrText>
         </w:r>
         <w:r>
           <w:rPr>
@@ -3723,7 +3673,7 @@
           <w:szCs w:val="22"/>
         </w:rPr>
       </w:pPr>
-      <w:hyperlink w:anchor="_Toc106299987" w:history="1">
+      <w:hyperlink w:anchor="_Toc106300384" w:history="1">
         <w:r>
           <w:rPr>
             <w:rStyle w:val="Hyperlink"/>
@@ -3760,7 +3710,7 @@
           <w:rPr>
             <w:webHidden/>
           </w:rPr>
-          <w:instrText xml:space="preserve"> PAGEREF _Toc106299987 \h </w:instrText>
+          <w:instrText xml:space="preserve"> PAGEREF _Toc106300384 \h </w:instrText>
         </w:r>
         <w:r>
           <w:rPr>
@@ -3804,19 +3754,19 @@
         </w:rPr>
         <w:fldChar w:fldCharType="end"/>
       </w:r>
-      <w:bookmarkStart w:id="0" w:name="_Toc523878297"/>
-      <w:bookmarkStart w:id="1" w:name="_Toc436203377"/>
-      <w:bookmarkStart w:id="2" w:name="_Toc452813577"/>
-      <w:bookmarkStart w:id="3" w:name="_Toc105907879"/>
-      <w:bookmarkStart w:id="4" w:name="_Toc106079189"/>
-      <w:bookmarkStart w:id="5" w:name="_Toc106079514"/>
-      <w:bookmarkStart w:id="6" w:name="_Toc106079783"/>
-      <w:bookmarkStart w:id="7" w:name="_Toc107027559"/>
-      <w:bookmarkStart w:id="8" w:name="_Toc107027769"/>
-      <w:bookmarkStart w:id="9" w:name="_Toc456598586"/>
-      <w:bookmarkStart w:id="10" w:name="_Toc456600917"/>
-      <w:bookmarkStart w:id="11" w:name="_Toc494193639"/>
-      <w:bookmarkStart w:id="12" w:name="_Toc185241523"/>
+      <w:bookmarkStart w:id="0" w:name="_Toc456598586"/>
+      <w:bookmarkStart w:id="1" w:name="_Toc456600917"/>
+      <w:bookmarkStart w:id="2" w:name="_Toc494193639"/>
+      <w:bookmarkStart w:id="3" w:name="_Toc185241523"/>
+      <w:bookmarkStart w:id="4" w:name="_Toc523878297"/>
+      <w:bookmarkStart w:id="5" w:name="_Toc436203377"/>
+      <w:bookmarkStart w:id="6" w:name="_Toc452813577"/>
+      <w:bookmarkStart w:id="7" w:name="_Toc105907879"/>
+      <w:bookmarkStart w:id="8" w:name="_Toc106079189"/>
+      <w:bookmarkStart w:id="9" w:name="_Toc106079514"/>
+      <w:bookmarkStart w:id="10" w:name="_Toc106079783"/>
+      <w:bookmarkStart w:id="11" w:name="_Toc107027559"/>
+      <w:bookmarkStart w:id="12" w:name="_Toc107027769"/>
     </w:p>
     <w:p>
       <w:pPr>
@@ -3854,23 +3804,23 @@
           <w:rFonts w:ascii="Times New Roman" w:hAnsi="Times New Roman" w:cs="Times New Roman"/>
         </w:rPr>
       </w:pPr>
-      <w:bookmarkStart w:id="13" w:name="_Toc106299946"/>
+      <w:bookmarkStart w:id="13" w:name="_Toc106300343"/>
       <w:r>
         <w:rPr>
           <w:rFonts w:ascii="Times New Roman" w:hAnsi="Times New Roman" w:cs="Times New Roman"/>
         </w:rPr>
         <w:t>I</w:t>
       </w:r>
-      <w:bookmarkEnd w:id="9"/>
-      <w:bookmarkEnd w:id="10"/>
-      <w:bookmarkEnd w:id="11"/>
+      <w:bookmarkEnd w:id="0"/>
+      <w:bookmarkEnd w:id="1"/>
+      <w:bookmarkEnd w:id="2"/>
       <w:r>
         <w:rPr>
           <w:rFonts w:ascii="Times New Roman" w:hAnsi="Times New Roman" w:cs="Times New Roman"/>
         </w:rPr>
         <w:t>ntroduction</w:t>
       </w:r>
-      <w:bookmarkEnd w:id="12"/>
+      <w:bookmarkEnd w:id="3"/>
       <w:bookmarkEnd w:id="13"/>
     </w:p>
     <w:p>
@@ -3884,7 +3834,7 @@
       <w:bookmarkStart w:id="15" w:name="_Toc456600918"/>
       <w:bookmarkStart w:id="16" w:name="_Toc494193640"/>
       <w:bookmarkStart w:id="17" w:name="_Toc185241524"/>
-      <w:bookmarkStart w:id="18" w:name="_Toc106299947"/>
+      <w:bookmarkStart w:id="18" w:name="_Toc106300344"/>
       <w:r>
         <w:rPr>
           <w:rFonts w:cs="Times New Roman"/>
@@ -3927,7 +3877,7 @@
           <w:rFonts w:cs="Times New Roman"/>
         </w:rPr>
       </w:pPr>
-      <w:bookmarkStart w:id="21" w:name="_Toc106299948"/>
+      <w:bookmarkStart w:id="21" w:name="_Toc106300345"/>
       <w:r>
         <w:rPr>
           <w:rFonts w:cs="Times New Roman"/>
@@ -3957,7 +3907,7 @@
           <w:rFonts w:cs="Times New Roman"/>
         </w:rPr>
       </w:pPr>
-      <w:bookmarkStart w:id="22" w:name="_Toc106299949"/>
+      <w:bookmarkStart w:id="22" w:name="_Toc106300346"/>
       <w:r>
         <w:rPr>
           <w:rFonts w:cs="Times New Roman"/>
@@ -3974,7 +3924,13 @@
         <w:rPr>
           <w:rFonts w:cs="Times New Roman"/>
         </w:rPr>
-        <w:t>METHODOLOGY</w:t>
+        <w:t>M</w:t>
+      </w:r>
+      <w:r>
+        <w:rPr>
+          <w:rFonts w:cs="Times New Roman"/>
+        </w:rPr>
+        <w:t>ethodology</w:t>
       </w:r>
       <w:bookmarkEnd w:id="22"/>
     </w:p>
@@ -4028,7 +3984,7 @@
           <w:rFonts w:cs="Times New Roman"/>
         </w:rPr>
       </w:pPr>
-      <w:bookmarkStart w:id="23" w:name="_Toc106299950"/>
+      <w:bookmarkStart w:id="23" w:name="_Toc106300347"/>
       <w:r>
         <w:rPr>
           <w:rFonts w:cs="Times New Roman"/>
@@ -4069,7 +4025,7 @@
         </w:rPr>
       </w:pPr>
       <w:bookmarkStart w:id="24" w:name="_Toc185241534"/>
-      <w:bookmarkStart w:id="25" w:name="_Toc106299951"/>
+      <w:bookmarkStart w:id="25" w:name="_Toc106300348"/>
       <w:r>
         <w:rPr>
           <w:rFonts w:cs="Times New Roman"/>
@@ -4123,9 +4079,9 @@
           <w:rFonts w:ascii="Times New Roman" w:hAnsi="Times New Roman" w:cs="Times New Roman"/>
         </w:rPr>
       </w:pPr>
-      <w:bookmarkStart w:id="26" w:name="_Toc494193648"/>
-      <w:bookmarkStart w:id="27" w:name="_Toc185241525"/>
-      <w:bookmarkStart w:id="28" w:name="_Toc106299952"/>
+      <w:bookmarkStart w:id="26" w:name="_Toc185241525"/>
+      <w:bookmarkStart w:id="27" w:name="_Toc494193648"/>
+      <w:bookmarkStart w:id="28" w:name="_Toc106300349"/>
       <w:bookmarkEnd w:id="19"/>
       <w:bookmarkEnd w:id="20"/>
       <w:r>
@@ -4134,7 +4090,7 @@
         </w:rPr>
         <w:t>COMPATIBILITY Testing</w:t>
       </w:r>
-      <w:bookmarkEnd w:id="27"/>
+      <w:bookmarkEnd w:id="26"/>
       <w:bookmarkEnd w:id="28"/>
       <w:r>
         <w:rPr>
@@ -4151,7 +4107,7 @@
         </w:rPr>
       </w:pPr>
       <w:bookmarkStart w:id="29" w:name="_Toc185241527"/>
-      <w:bookmarkStart w:id="30" w:name="_Toc106299953"/>
+      <w:bookmarkStart w:id="30" w:name="_Toc106300350"/>
       <w:r>
         <w:rPr>
           <w:rFonts w:cs="Times New Roman"/>
@@ -4216,7 +4172,7 @@
         </w:rPr>
       </w:pPr>
       <w:bookmarkStart w:id="31" w:name="_Toc185241530"/>
-      <w:bookmarkStart w:id="32" w:name="_Toc106299954"/>
+      <w:bookmarkStart w:id="32" w:name="_Toc106300351"/>
       <w:r>
         <w:rPr>
           <w:rFonts w:cs="Times New Roman"/>
@@ -4252,7 +4208,7 @@
         </w:rPr>
       </w:pPr>
       <w:bookmarkStart w:id="33" w:name="_Toc185241531"/>
-      <w:bookmarkStart w:id="34" w:name="_Toc106299955"/>
+      <w:bookmarkStart w:id="34" w:name="_Toc106300352"/>
       <w:r>
         <w:rPr>
           <w:rFonts w:cs="Times New Roman"/>
@@ -4288,7 +4244,7 @@
           <w:rFonts w:cs="Times New Roman"/>
         </w:rPr>
       </w:pPr>
-      <w:bookmarkStart w:id="36" w:name="_Toc106299956"/>
+      <w:bookmarkStart w:id="36" w:name="_Toc106300353"/>
       <w:r>
         <w:rPr>
           <w:rFonts w:cs="Times New Roman"/>
@@ -4329,7 +4285,7 @@
         </w:rPr>
       </w:pPr>
       <w:bookmarkStart w:id="37" w:name="_Toc185241535"/>
-      <w:bookmarkStart w:id="38" w:name="_Toc106299957"/>
+      <w:bookmarkStart w:id="38" w:name="_Toc106300354"/>
       <w:r>
         <w:rPr>
           <w:rFonts w:ascii="Times New Roman" w:hAnsi="Times New Roman" w:cs="Times New Roman"/>
@@ -4348,7 +4304,7 @@
         </w:rPr>
       </w:pPr>
       <w:bookmarkStart w:id="39" w:name="_Toc185241537"/>
-      <w:bookmarkStart w:id="40" w:name="_Toc106299958"/>
+      <w:bookmarkStart w:id="40" w:name="_Toc106300355"/>
       <w:r>
         <w:rPr>
           <w:rFonts w:cs="Times New Roman"/>
@@ -4447,7 +4403,7 @@
         </w:rPr>
       </w:pPr>
       <w:bookmarkStart w:id="42" w:name="_Toc185241540"/>
-      <w:bookmarkStart w:id="43" w:name="_Toc106299959"/>
+      <w:bookmarkStart w:id="43" w:name="_Toc106300356"/>
       <w:bookmarkEnd w:id="41"/>
       <w:r>
         <w:rPr>
@@ -4484,7 +4440,7 @@
           <w:rFonts w:cs="Times New Roman"/>
         </w:rPr>
       </w:pPr>
-      <w:bookmarkStart w:id="45" w:name="_Toc106299960"/>
+      <w:bookmarkStart w:id="45" w:name="_Toc106300357"/>
       <w:r>
         <w:rPr>
           <w:rFonts w:cs="Times New Roman"/>
@@ -4520,7 +4476,7 @@
           <w:rFonts w:cs="Times New Roman"/>
         </w:rPr>
       </w:pPr>
-      <w:bookmarkStart w:id="47" w:name="_Toc106299961"/>
+      <w:bookmarkStart w:id="47" w:name="_Toc106300358"/>
       <w:r>
         <w:rPr>
           <w:rFonts w:cs="Times New Roman"/>
@@ -4561,7 +4517,7 @@
         </w:rPr>
       </w:pPr>
       <w:bookmarkStart w:id="48" w:name="_Toc185241545"/>
-      <w:bookmarkStart w:id="49" w:name="_Toc106299962"/>
+      <w:bookmarkStart w:id="49" w:name="_Toc106300359"/>
       <w:r>
         <w:rPr>
           <w:rFonts w:ascii="Times New Roman" w:hAnsi="Times New Roman" w:cs="Times New Roman"/>
@@ -4579,7 +4535,7 @@
         </w:rPr>
       </w:pPr>
       <w:bookmarkStart w:id="50" w:name="_Toc185241547"/>
-      <w:bookmarkStart w:id="51" w:name="_Toc106299963"/>
+      <w:bookmarkStart w:id="51" w:name="_Toc106300360"/>
       <w:r>
         <w:rPr>
           <w:rFonts w:cs="Times New Roman"/>
@@ -4618,7 +4574,7 @@
         </w:rPr>
       </w:pPr>
       <w:bookmarkStart w:id="53" w:name="_Toc185241550"/>
-      <w:bookmarkStart w:id="54" w:name="_Toc106299964"/>
+      <w:bookmarkStart w:id="54" w:name="_Toc106300361"/>
       <w:bookmarkEnd w:id="52"/>
       <w:r>
         <w:rPr>
@@ -4655,7 +4611,7 @@
           <w:rFonts w:cs="Times New Roman"/>
         </w:rPr>
       </w:pPr>
-      <w:bookmarkStart w:id="56" w:name="_Toc106299965"/>
+      <w:bookmarkStart w:id="56" w:name="_Toc106300362"/>
       <w:r>
         <w:rPr>
           <w:rFonts w:cs="Times New Roman"/>
@@ -4691,7 +4647,7 @@
           <w:rFonts w:cs="Times New Roman"/>
         </w:rPr>
       </w:pPr>
-      <w:bookmarkStart w:id="58" w:name="_Toc106299966"/>
+      <w:bookmarkStart w:id="58" w:name="_Toc106300363"/>
       <w:r>
         <w:rPr>
           <w:rFonts w:cs="Times New Roman"/>
@@ -4732,7 +4688,7 @@
         </w:rPr>
       </w:pPr>
       <w:bookmarkStart w:id="59" w:name="_Toc185241565"/>
-      <w:bookmarkStart w:id="60" w:name="_Toc106299967"/>
+      <w:bookmarkStart w:id="60" w:name="_Toc106300364"/>
       <w:r>
         <w:rPr>
           <w:rFonts w:ascii="Times New Roman" w:hAnsi="Times New Roman" w:cs="Times New Roman"/>
@@ -4750,7 +4706,7 @@
         </w:rPr>
       </w:pPr>
       <w:bookmarkStart w:id="61" w:name="_Toc185241567"/>
-      <w:bookmarkStart w:id="62" w:name="_Toc106299968"/>
+      <w:bookmarkStart w:id="62" w:name="_Toc106300365"/>
       <w:r>
         <w:rPr>
           <w:rFonts w:cs="Times New Roman"/>
@@ -4799,7 +4755,7 @@
         </w:rPr>
       </w:pPr>
       <w:bookmarkStart w:id="63" w:name="_Toc185241569"/>
-      <w:bookmarkStart w:id="64" w:name="_Toc106299969"/>
+      <w:bookmarkStart w:id="64" w:name="_Toc106300366"/>
       <w:r>
         <w:rPr>
           <w:rFonts w:cs="Times New Roman"/>
@@ -4835,7 +4791,7 @@
           <w:rFonts w:cs="Times New Roman"/>
         </w:rPr>
       </w:pPr>
-      <w:bookmarkStart w:id="66" w:name="_Toc106299970"/>
+      <w:bookmarkStart w:id="66" w:name="_Toc106300367"/>
       <w:r>
         <w:rPr>
           <w:rFonts w:cs="Times New Roman"/>
@@ -4871,7 +4827,7 @@
           <w:rFonts w:cs="Times New Roman"/>
         </w:rPr>
       </w:pPr>
-      <w:bookmarkStart w:id="68" w:name="_Toc106299971"/>
+      <w:bookmarkStart w:id="68" w:name="_Toc106300368"/>
       <w:r>
         <w:rPr>
           <w:rFonts w:cs="Times New Roman"/>
@@ -4907,7 +4863,7 @@
           <w:rFonts w:cs="Times New Roman"/>
         </w:rPr>
       </w:pPr>
-      <w:bookmarkStart w:id="70" w:name="_Toc106299972"/>
+      <w:bookmarkStart w:id="70" w:name="_Toc106300369"/>
       <w:r>
         <w:rPr>
           <w:rFonts w:cs="Times New Roman"/>
@@ -4948,7 +4904,7 @@
         </w:rPr>
       </w:pPr>
       <w:bookmarkStart w:id="71" w:name="_Toc185241575"/>
-      <w:bookmarkStart w:id="72" w:name="_Toc106299973"/>
+      <w:bookmarkStart w:id="72" w:name="_Toc106300370"/>
       <w:r>
         <w:rPr>
           <w:rFonts w:ascii="Times New Roman" w:hAnsi="Times New Roman" w:cs="Times New Roman"/>
@@ -4966,7 +4922,7 @@
         </w:rPr>
       </w:pPr>
       <w:bookmarkStart w:id="73" w:name="_Toc185241577"/>
-      <w:bookmarkStart w:id="74" w:name="_Toc106299974"/>
+      <w:bookmarkStart w:id="74" w:name="_Toc106300371"/>
       <w:r>
         <w:rPr>
           <w:rFonts w:cs="Times New Roman"/>
@@ -5014,7 +4970,7 @@
         </w:rPr>
       </w:pPr>
       <w:bookmarkStart w:id="75" w:name="_Toc185241580"/>
-      <w:bookmarkStart w:id="76" w:name="_Toc106299975"/>
+      <w:bookmarkStart w:id="76" w:name="_Toc106300372"/>
       <w:r>
         <w:rPr>
           <w:rFonts w:cs="Times New Roman"/>
@@ -5050,7 +5006,7 @@
           <w:rFonts w:cs="Times New Roman"/>
         </w:rPr>
       </w:pPr>
-      <w:bookmarkStart w:id="78" w:name="_Toc106299976"/>
+      <w:bookmarkStart w:id="78" w:name="_Toc106300373"/>
       <w:r>
         <w:rPr>
           <w:rFonts w:cs="Times New Roman"/>
@@ -5086,7 +5042,7 @@
           <w:rFonts w:cs="Times New Roman"/>
         </w:rPr>
       </w:pPr>
-      <w:bookmarkStart w:id="80" w:name="_Toc106299977"/>
+      <w:bookmarkStart w:id="80" w:name="_Toc106300374"/>
       <w:r>
         <w:rPr>
           <w:rFonts w:cs="Times New Roman"/>
@@ -5127,7 +5083,7 @@
         </w:rPr>
       </w:pPr>
       <w:bookmarkStart w:id="81" w:name="_Toc185241595"/>
-      <w:bookmarkStart w:id="82" w:name="_Toc106299978"/>
+      <w:bookmarkStart w:id="82" w:name="_Toc106300375"/>
       <w:r>
         <w:rPr>
           <w:rFonts w:ascii="Times New Roman" w:hAnsi="Times New Roman" w:cs="Times New Roman"/>
@@ -5145,7 +5101,7 @@
         </w:rPr>
       </w:pPr>
       <w:bookmarkStart w:id="83" w:name="_Toc185241597"/>
-      <w:bookmarkStart w:id="84" w:name="_Toc106299979"/>
+      <w:bookmarkStart w:id="84" w:name="_Toc106300376"/>
       <w:r>
         <w:rPr>
           <w:rFonts w:cs="Times New Roman"/>
@@ -5193,7 +5149,7 @@
         </w:rPr>
       </w:pPr>
       <w:bookmarkStart w:id="85" w:name="_Toc185241600"/>
-      <w:bookmarkStart w:id="86" w:name="_Toc106299980"/>
+      <w:bookmarkStart w:id="86" w:name="_Toc106300377"/>
       <w:r>
         <w:rPr>
           <w:rFonts w:cs="Times New Roman"/>
@@ -5229,7 +5185,7 @@
           <w:rFonts w:cs="Times New Roman"/>
         </w:rPr>
       </w:pPr>
-      <w:bookmarkStart w:id="88" w:name="_Toc106299981"/>
+      <w:bookmarkStart w:id="88" w:name="_Toc106300378"/>
       <w:r>
         <w:rPr>
           <w:rFonts w:cs="Times New Roman"/>
@@ -5265,7 +5221,7 @@
           <w:rFonts w:cs="Times New Roman"/>
         </w:rPr>
       </w:pPr>
-      <w:bookmarkStart w:id="90" w:name="_Toc106299982"/>
+      <w:bookmarkStart w:id="90" w:name="_Toc106300379"/>
       <w:r>
         <w:rPr>
           <w:rFonts w:cs="Times New Roman"/>
@@ -5306,7 +5262,7 @@
         </w:rPr>
       </w:pPr>
       <w:bookmarkStart w:id="91" w:name="_Toc185241605"/>
-      <w:bookmarkStart w:id="92" w:name="_Toc106299983"/>
+      <w:bookmarkStart w:id="92" w:name="_Toc106300380"/>
       <w:r>
         <w:rPr>
           <w:rFonts w:ascii="Times New Roman" w:hAnsi="Times New Roman" w:cs="Times New Roman"/>
@@ -5325,7 +5281,7 @@
         </w:rPr>
       </w:pPr>
       <w:bookmarkStart w:id="93" w:name="_Toc185241607"/>
-      <w:bookmarkStart w:id="94" w:name="_Toc106299984"/>
+      <w:bookmarkStart w:id="94" w:name="_Toc106300381"/>
       <w:r>
         <w:rPr>
           <w:rFonts w:cs="Times New Roman"/>
@@ -5373,7 +5329,7 @@
         </w:rPr>
       </w:pPr>
       <w:bookmarkStart w:id="95" w:name="_Toc185241610"/>
-      <w:bookmarkStart w:id="96" w:name="_Toc106299985"/>
+      <w:bookmarkStart w:id="96" w:name="_Toc106300382"/>
       <w:r>
         <w:rPr>
           <w:rFonts w:cs="Times New Roman"/>
@@ -5409,7 +5365,7 @@
           <w:rFonts w:cs="Times New Roman"/>
         </w:rPr>
       </w:pPr>
-      <w:bookmarkStart w:id="98" w:name="_Toc106299986"/>
+      <w:bookmarkStart w:id="98" w:name="_Toc106300383"/>
       <w:r>
         <w:rPr>
           <w:rFonts w:cs="Times New Roman"/>
@@ -5445,7 +5401,7 @@
           <w:rFonts w:cs="Times New Roman"/>
         </w:rPr>
       </w:pPr>
-      <w:bookmarkStart w:id="100" w:name="_Toc106299987"/>
+      <w:bookmarkStart w:id="100" w:name="_Toc106300384"/>
       <w:r>
         <w:rPr>
           <w:rFonts w:cs="Times New Roman"/>
@@ -5455,16 +5411,16 @@
       <w:bookmarkEnd w:id="99"/>
       <w:bookmarkEnd w:id="100"/>
     </w:p>
-    <w:bookmarkEnd w:id="0"/>
-    <w:bookmarkEnd w:id="1"/>
-    <w:bookmarkEnd w:id="2"/>
-    <w:bookmarkEnd w:id="3"/>
     <w:bookmarkEnd w:id="4"/>
     <w:bookmarkEnd w:id="5"/>
     <w:bookmarkEnd w:id="6"/>
     <w:bookmarkEnd w:id="7"/>
     <w:bookmarkEnd w:id="8"/>
-    <w:bookmarkEnd w:id="26"/>
+    <w:bookmarkEnd w:id="9"/>
+    <w:bookmarkEnd w:id="10"/>
+    <w:bookmarkEnd w:id="11"/>
+    <w:bookmarkEnd w:id="12"/>
+    <w:bookmarkEnd w:id="27"/>
     <w:p>
       <w:pPr>
         <w:pStyle w:val="InfoBlue"/>
@@ -5485,9 +5441,9 @@
     </w:p>
     <w:p/>
     <w:sectPr>
-      <w:footerReference w:type="default" r:id="rId5"/>
-      <w:headerReference w:type="first" r:id="rId6"/>
-      <w:footerReference w:type="first" r:id="rId7"/>
+      <w:footerReference w:type="default" r:id="rId7"/>
+      <w:headerReference w:type="first" r:id="rId8"/>
+      <w:footerReference w:type="first" r:id="rId9"/>
       <w:pgSz w:w="12240" w:h="15840" w:code="1"/>
       <w:pgMar w:top="979" w:right="1440" w:bottom="648" w:left="1440" w:header="720" w:footer="720" w:gutter="432"/>
       <w:cols w:space="720"/>
@@ -5495,6 +5451,31 @@
     </w:sectPr>
   </w:body>
 </w:document>
+</file>
+
+<file path=word/endnotes.xml><?xml version="1.0" encoding="utf-8"?>
+<w:endnotes xmlns:wpc="http://schemas.microsoft.com/office/word/2010/wordprocessingCanvas" xmlns:cx="http://schemas.microsoft.com/office/drawing/2014/chartex" xmlns:cx1="http://schemas.microsoft.com/office/drawing/2015/9/8/chartex" xmlns:cx2="http://schemas.microsoft.com/office/drawing/2015/10/21/chartex" xmlns:cx3="http://schemas.microsoft.com/office/drawing/2016/5/9/chartex" xmlns:cx4="http://schemas.microsoft.com/office/drawing/2016/5/10/chartex" xmlns:cx5="http://schemas.microsoft.com/office/drawing/2016/5/11/chartex" xmlns:cx6="http://schemas.microsoft.com/office/drawing/2016/5/12/chartex" xmlns:cx7="http://schemas.microsoft.com/office/drawing/2016/5/13/chartex" xmlns:cx8="http://schemas.microsoft.com/office/drawing/2016/5/14/chartex" xmlns:mc="http://schemas.openxmlformats.org/markup-compatibility/2006" xmlns:aink="http://schemas.microsoft.com/office/drawing/2016/ink" xmlns:am3d="http://schemas.microsoft.com/office/drawing/2017/model3d" xmlns:o="urn:schemas-microsoft-com:office:office" xmlns:oel="http://schemas.microsoft.com/office/2019/extlst" xmlns:r="http://schemas.openxmlformats.org/officeDocument/2006/relationships" xmlns:m="http://schemas.openxmlformats.org/officeDocument/2006/math" xmlns:v="urn:schemas-microsoft-com:vml" xmlns:wp14="http://schemas.microsoft.com/office/word/2010/wordprocessingDrawing" xmlns:wp="http://schemas.openxmlformats.org/drawingml/2006/wordprocessingDrawing" xmlns:w10="urn:schemas-microsoft-com:office:word" xmlns:w="http://schemas.openxmlformats.org/wordprocessingml/2006/main" xmlns:w14="http://schemas.microsoft.com/office/word/2010/wordml" xmlns:w15="http://schemas.microsoft.com/office/word/2012/wordml" xmlns:w16cex="http://schemas.microsoft.com/office/word/2018/wordml/cex" xmlns:w16cid="http://schemas.microsoft.com/office/word/2016/wordml/cid" xmlns:w16="http://schemas.microsoft.com/office/word/2018/wordml" xmlns:w16sdtdh="http://schemas.microsoft.com/office/word/2020/wordml/sdtdatahash" xmlns:w16se="http://schemas.microsoft.com/office/word/2015/wordml/symex" xmlns:wpg="http://schemas.microsoft.com/office/word/2010/wordprocessingGroup" xmlns:wpi="http://schemas.microsoft.com/office/word/2010/wordprocessingInk" xmlns:wne="http://schemas.microsoft.com/office/word/2006/wordml" xmlns:wps="http://schemas.microsoft.com/office/word/2010/wordprocessingShape" mc:Ignorable="w14 w15 w16se w16cid w16 w16cex w16sdtdh wp14">
+  <w:endnote w:type="separator" w:id="-1">
+    <w:p>
+      <w:pPr>
+        <w:spacing w:after="0" w:line="240" w:lineRule="auto"/>
+      </w:pPr>
+      <w:r>
+        <w:separator/>
+      </w:r>
+    </w:p>
+  </w:endnote>
+  <w:endnote w:type="continuationSeparator" w:id="0">
+    <w:p>
+      <w:pPr>
+        <w:spacing w:after="0" w:line="240" w:lineRule="auto"/>
+      </w:pPr>
+      <w:r>
+        <w:continuationSeparator/>
+      </w:r>
+    </w:p>
+  </w:endnote>
+</w:endnotes>
 </file>
 
 <file path=word/footer1.xml><?xml version="1.0" encoding="utf-8"?>
@@ -5537,6 +5518,31 @@
     </w:pPr>
   </w:p>
 </w:ftr>
+</file>
+
+<file path=word/footnotes.xml><?xml version="1.0" encoding="utf-8"?>
+<w:footnotes xmlns:wpc="http://schemas.microsoft.com/office/word/2010/wordprocessingCanvas" xmlns:cx="http://schemas.microsoft.com/office/drawing/2014/chartex" xmlns:cx1="http://schemas.microsoft.com/office/drawing/2015/9/8/chartex" xmlns:cx2="http://schemas.microsoft.com/office/drawing/2015/10/21/chartex" xmlns:cx3="http://schemas.microsoft.com/office/drawing/2016/5/9/chartex" xmlns:cx4="http://schemas.microsoft.com/office/drawing/2016/5/10/chartex" xmlns:cx5="http://schemas.microsoft.com/office/drawing/2016/5/11/chartex" xmlns:cx6="http://schemas.microsoft.com/office/drawing/2016/5/12/chartex" xmlns:cx7="http://schemas.microsoft.com/office/drawing/2016/5/13/chartex" xmlns:cx8="http://schemas.microsoft.com/office/drawing/2016/5/14/chartex" xmlns:mc="http://schemas.openxmlformats.org/markup-compatibility/2006" xmlns:aink="http://schemas.microsoft.com/office/drawing/2016/ink" xmlns:am3d="http://schemas.microsoft.com/office/drawing/2017/model3d" xmlns:o="urn:schemas-microsoft-com:office:office" xmlns:oel="http://schemas.microsoft.com/office/2019/extlst" xmlns:r="http://schemas.openxmlformats.org/officeDocument/2006/relationships" xmlns:m="http://schemas.openxmlformats.org/officeDocument/2006/math" xmlns:v="urn:schemas-microsoft-com:vml" xmlns:wp14="http://schemas.microsoft.com/office/word/2010/wordprocessingDrawing" xmlns:wp="http://schemas.openxmlformats.org/drawingml/2006/wordprocessingDrawing" xmlns:w10="urn:schemas-microsoft-com:office:word" xmlns:w="http://schemas.openxmlformats.org/wordprocessingml/2006/main" xmlns:w14="http://schemas.microsoft.com/office/word/2010/wordml" xmlns:w15="http://schemas.microsoft.com/office/word/2012/wordml" xmlns:w16cex="http://schemas.microsoft.com/office/word/2018/wordml/cex" xmlns:w16cid="http://schemas.microsoft.com/office/word/2016/wordml/cid" xmlns:w16="http://schemas.microsoft.com/office/word/2018/wordml" xmlns:w16sdtdh="http://schemas.microsoft.com/office/word/2020/wordml/sdtdatahash" xmlns:w16se="http://schemas.microsoft.com/office/word/2015/wordml/symex" xmlns:wpg="http://schemas.microsoft.com/office/word/2010/wordprocessingGroup" xmlns:wpi="http://schemas.microsoft.com/office/word/2010/wordprocessingInk" xmlns:wne="http://schemas.microsoft.com/office/word/2006/wordml" xmlns:wps="http://schemas.microsoft.com/office/word/2010/wordprocessingShape" mc:Ignorable="w14 w15 w16se w16cid w16 w16cex w16sdtdh wp14">
+  <w:footnote w:type="separator" w:id="-1">
+    <w:p>
+      <w:pPr>
+        <w:spacing w:after="0" w:line="240" w:lineRule="auto"/>
+      </w:pPr>
+      <w:r>
+        <w:separator/>
+      </w:r>
+    </w:p>
+  </w:footnote>
+  <w:footnote w:type="continuationSeparator" w:id="0">
+    <w:p>
+      <w:pPr>
+        <w:spacing w:after="0" w:line="240" w:lineRule="auto"/>
+      </w:pPr>
+      <w:r>
+        <w:continuationSeparator/>
+      </w:r>
+    </w:p>
+  </w:footnote>
+</w:footnotes>
 </file>
 
 <file path=word/header1.xml><?xml version="1.0" encoding="utf-8"?>
@@ -6620,6 +6626,7 @@
   </w:style>
   <w:style w:type="character" w:customStyle="1" w:styleId="HeaderChar">
     <w:name w:val="Header Char"/>
+    <w:aliases w:val="h Char,Header/Footer Char,header odd Char,header Char,Hyphen Char,NCDOT Header Char"/>
     <w:basedOn w:val="DefaultParagraphFont"/>
     <w:link w:val="Header"/>
     <w:rsid w:val="004733D5"/>

</xml_diff>

<commit_message>
Updated test plan and cases outline
</commit_message>
<xml_diff>
--- a/Retro Robots Test Plan.docx
+++ b/Retro Robots Test Plan.docx
@@ -635,7 +635,7 @@
       <w:r>
         <w:fldChar w:fldCharType="separate"/>
       </w:r>
-      <w:hyperlink w:anchor="_Toc106344879" w:history="1">
+      <w:hyperlink w:anchor="_Toc106345876" w:history="1">
         <w:r>
           <w:rPr>
             <w:rStyle w:val="Hyperlink"/>
@@ -675,7 +675,7 @@
           <w:rPr>
             <w:webHidden/>
           </w:rPr>
-          <w:instrText xml:space="preserve"> PAGEREF _Toc106344879 \h </w:instrText>
+          <w:instrText xml:space="preserve"> PAGEREF _Toc106345876 \h </w:instrText>
         </w:r>
         <w:r>
           <w:rPr>
@@ -711,7 +711,7 @@
           <w:szCs w:val="22"/>
         </w:rPr>
       </w:pPr>
-      <w:hyperlink w:anchor="_Toc106344880" w:history="1">
+      <w:hyperlink w:anchor="_Toc106345877" w:history="1">
         <w:r>
           <w:rPr>
             <w:rStyle w:val="Hyperlink"/>
@@ -748,7 +748,7 @@
           <w:rPr>
             <w:webHidden/>
           </w:rPr>
-          <w:instrText xml:space="preserve"> PAGEREF _Toc106344880 \h </w:instrText>
+          <w:instrText xml:space="preserve"> PAGEREF _Toc106345877 \h </w:instrText>
         </w:r>
         <w:r>
           <w:rPr>
@@ -784,7 +784,7 @@
           <w:szCs w:val="22"/>
         </w:rPr>
       </w:pPr>
-      <w:hyperlink w:anchor="_Toc106344881" w:history="1">
+      <w:hyperlink w:anchor="_Toc106345878" w:history="1">
         <w:r>
           <w:rPr>
             <w:rStyle w:val="Hyperlink"/>
@@ -821,7 +821,7 @@
           <w:rPr>
             <w:webHidden/>
           </w:rPr>
-          <w:instrText xml:space="preserve"> PAGEREF _Toc106344881 \h </w:instrText>
+          <w:instrText xml:space="preserve"> PAGEREF _Toc106345878 \h </w:instrText>
         </w:r>
         <w:r>
           <w:rPr>
@@ -857,7 +857,7 @@
           <w:szCs w:val="22"/>
         </w:rPr>
       </w:pPr>
-      <w:hyperlink w:anchor="_Toc106344882" w:history="1">
+      <w:hyperlink w:anchor="_Toc106345879" w:history="1">
         <w:r>
           <w:rPr>
             <w:rStyle w:val="Hyperlink"/>
@@ -894,7 +894,7 @@
           <w:rPr>
             <w:webHidden/>
           </w:rPr>
-          <w:instrText xml:space="preserve"> PAGEREF _Toc106344882 \h </w:instrText>
+          <w:instrText xml:space="preserve"> PAGEREF _Toc106345879 \h </w:instrText>
         </w:r>
         <w:r>
           <w:rPr>
@@ -930,7 +930,7 @@
           <w:szCs w:val="22"/>
         </w:rPr>
       </w:pPr>
-      <w:hyperlink w:anchor="_Toc106344883" w:history="1">
+      <w:hyperlink w:anchor="_Toc106345880" w:history="1">
         <w:r>
           <w:rPr>
             <w:rStyle w:val="Hyperlink"/>
@@ -967,7 +967,7 @@
           <w:rPr>
             <w:webHidden/>
           </w:rPr>
-          <w:instrText xml:space="preserve"> PAGEREF _Toc106344883 \h </w:instrText>
+          <w:instrText xml:space="preserve"> PAGEREF _Toc106345880 \h </w:instrText>
         </w:r>
         <w:r>
           <w:rPr>
@@ -1003,7 +1003,7 @@
           <w:szCs w:val="22"/>
         </w:rPr>
       </w:pPr>
-      <w:hyperlink w:anchor="_Toc106344884" w:history="1">
+      <w:hyperlink w:anchor="_Toc106345881" w:history="1">
         <w:r>
           <w:rPr>
             <w:rStyle w:val="Hyperlink"/>
@@ -1040,7 +1040,7 @@
           <w:rPr>
             <w:webHidden/>
           </w:rPr>
-          <w:instrText xml:space="preserve"> PAGEREF _Toc106344884 \h </w:instrText>
+          <w:instrText xml:space="preserve"> PAGEREF _Toc106345881 \h </w:instrText>
         </w:r>
         <w:r>
           <w:rPr>
@@ -1076,7 +1076,7 @@
           <w:szCs w:val="22"/>
         </w:rPr>
       </w:pPr>
-      <w:hyperlink w:anchor="_Toc106344885" w:history="1">
+      <w:hyperlink w:anchor="_Toc106345882" w:history="1">
         <w:r>
           <w:rPr>
             <w:rStyle w:val="Hyperlink"/>
@@ -1113,7 +1113,7 @@
           <w:rPr>
             <w:webHidden/>
           </w:rPr>
-          <w:instrText xml:space="preserve"> PAGEREF _Toc106344885 \h </w:instrText>
+          <w:instrText xml:space="preserve"> PAGEREF _Toc106345882 \h </w:instrText>
         </w:r>
         <w:r>
           <w:rPr>
@@ -1152,7 +1152,7 @@
           <w:szCs w:val="22"/>
         </w:rPr>
       </w:pPr>
-      <w:hyperlink w:anchor="_Toc106344886" w:history="1">
+      <w:hyperlink w:anchor="_Toc106345883" w:history="1">
         <w:r>
           <w:rPr>
             <w:rStyle w:val="Hyperlink"/>
@@ -1192,7 +1192,7 @@
           <w:rPr>
             <w:webHidden/>
           </w:rPr>
-          <w:instrText xml:space="preserve"> PAGEREF _Toc106344886 \h </w:instrText>
+          <w:instrText xml:space="preserve"> PAGEREF _Toc106345883 \h </w:instrText>
         </w:r>
         <w:r>
           <w:rPr>
@@ -1228,7 +1228,7 @@
           <w:szCs w:val="22"/>
         </w:rPr>
       </w:pPr>
-      <w:hyperlink w:anchor="_Toc106344887" w:history="1">
+      <w:hyperlink w:anchor="_Toc106345884" w:history="1">
         <w:r>
           <w:rPr>
             <w:rStyle w:val="Hyperlink"/>
@@ -1265,7 +1265,7 @@
           <w:rPr>
             <w:webHidden/>
           </w:rPr>
-          <w:instrText xml:space="preserve"> PAGEREF _Toc106344887 \h </w:instrText>
+          <w:instrText xml:space="preserve"> PAGEREF _Toc106345884 \h </w:instrText>
         </w:r>
         <w:r>
           <w:rPr>
@@ -1301,7 +1301,7 @@
           <w:szCs w:val="22"/>
         </w:rPr>
       </w:pPr>
-      <w:hyperlink w:anchor="_Toc106344888" w:history="1">
+      <w:hyperlink w:anchor="_Toc106345885" w:history="1">
         <w:r>
           <w:rPr>
             <w:rStyle w:val="Hyperlink"/>
@@ -1338,7 +1338,7 @@
           <w:rPr>
             <w:webHidden/>
           </w:rPr>
-          <w:instrText xml:space="preserve"> PAGEREF _Toc106344888 \h </w:instrText>
+          <w:instrText xml:space="preserve"> PAGEREF _Toc106345885 \h </w:instrText>
         </w:r>
         <w:r>
           <w:rPr>
@@ -1374,7 +1374,7 @@
           <w:szCs w:val="22"/>
         </w:rPr>
       </w:pPr>
-      <w:hyperlink w:anchor="_Toc106344889" w:history="1">
+      <w:hyperlink w:anchor="_Toc106345886" w:history="1">
         <w:r>
           <w:rPr>
             <w:rStyle w:val="Hyperlink"/>
@@ -1411,7 +1411,7 @@
           <w:rPr>
             <w:webHidden/>
           </w:rPr>
-          <w:instrText xml:space="preserve"> PAGEREF _Toc106344889 \h </w:instrText>
+          <w:instrText xml:space="preserve"> PAGEREF _Toc106345886 \h </w:instrText>
         </w:r>
         <w:r>
           <w:rPr>
@@ -1450,7 +1450,7 @@
           <w:szCs w:val="22"/>
         </w:rPr>
       </w:pPr>
-      <w:hyperlink w:anchor="_Toc106344890" w:history="1">
+      <w:hyperlink w:anchor="_Toc106345887" w:history="1">
         <w:r>
           <w:rPr>
             <w:rStyle w:val="Hyperlink"/>
@@ -1490,7 +1490,7 @@
           <w:rPr>
             <w:webHidden/>
           </w:rPr>
-          <w:instrText xml:space="preserve"> PAGEREF _Toc106344890 \h </w:instrText>
+          <w:instrText xml:space="preserve"> PAGEREF _Toc106345887 \h </w:instrText>
         </w:r>
         <w:r>
           <w:rPr>
@@ -1526,7 +1526,7 @@
           <w:szCs w:val="22"/>
         </w:rPr>
       </w:pPr>
-      <w:hyperlink w:anchor="_Toc106344891" w:history="1">
+      <w:hyperlink w:anchor="_Toc106345888" w:history="1">
         <w:r>
           <w:rPr>
             <w:rStyle w:val="Hyperlink"/>
@@ -1563,7 +1563,7 @@
           <w:rPr>
             <w:webHidden/>
           </w:rPr>
-          <w:instrText xml:space="preserve"> PAGEREF _Toc106344891 \h </w:instrText>
+          <w:instrText xml:space="preserve"> PAGEREF _Toc106345888 \h </w:instrText>
         </w:r>
         <w:r>
           <w:rPr>
@@ -1599,7 +1599,7 @@
           <w:szCs w:val="22"/>
         </w:rPr>
       </w:pPr>
-      <w:hyperlink w:anchor="_Toc106344892" w:history="1">
+      <w:hyperlink w:anchor="_Toc106345889" w:history="1">
         <w:r>
           <w:rPr>
             <w:rStyle w:val="Hyperlink"/>
@@ -1636,7 +1636,7 @@
           <w:rPr>
             <w:webHidden/>
           </w:rPr>
-          <w:instrText xml:space="preserve"> PAGEREF _Toc106344892 \h </w:instrText>
+          <w:instrText xml:space="preserve"> PAGEREF _Toc106345889 \h </w:instrText>
         </w:r>
         <w:r>
           <w:rPr>
@@ -1653,7 +1653,7 @@
           <w:rPr>
             <w:webHidden/>
           </w:rPr>
-          <w:t>4</w:t>
+          <w:t>5</w:t>
         </w:r>
         <w:r>
           <w:rPr>
@@ -1672,7 +1672,7 @@
           <w:szCs w:val="22"/>
         </w:rPr>
       </w:pPr>
-      <w:hyperlink w:anchor="_Toc106344893" w:history="1">
+      <w:hyperlink w:anchor="_Toc106345890" w:history="1">
         <w:r>
           <w:rPr>
             <w:rStyle w:val="Hyperlink"/>
@@ -1709,7 +1709,7 @@
           <w:rPr>
             <w:webHidden/>
           </w:rPr>
-          <w:instrText xml:space="preserve"> PAGEREF _Toc106344893 \h </w:instrText>
+          <w:instrText xml:space="preserve"> PAGEREF _Toc106345890 \h </w:instrText>
         </w:r>
         <w:r>
           <w:rPr>
@@ -1726,7 +1726,7 @@
           <w:rPr>
             <w:webHidden/>
           </w:rPr>
-          <w:t>4</w:t>
+          <w:t>5</w:t>
         </w:r>
         <w:r>
           <w:rPr>
@@ -1748,7 +1748,7 @@
           <w:szCs w:val="22"/>
         </w:rPr>
       </w:pPr>
-      <w:hyperlink w:anchor="_Toc106344894" w:history="1">
+      <w:hyperlink w:anchor="_Toc106345891" w:history="1">
         <w:r>
           <w:rPr>
             <w:rStyle w:val="Hyperlink"/>
@@ -1788,7 +1788,7 @@
           <w:rPr>
             <w:webHidden/>
           </w:rPr>
-          <w:instrText xml:space="preserve"> PAGEREF _Toc106344894 \h </w:instrText>
+          <w:instrText xml:space="preserve"> PAGEREF _Toc106345891 \h </w:instrText>
         </w:r>
         <w:r>
           <w:rPr>
@@ -1805,7 +1805,7 @@
           <w:rPr>
             <w:webHidden/>
           </w:rPr>
-          <w:t>4</w:t>
+          <w:t>5</w:t>
         </w:r>
         <w:r>
           <w:rPr>
@@ -1824,7 +1824,7 @@
           <w:szCs w:val="22"/>
         </w:rPr>
       </w:pPr>
-      <w:hyperlink w:anchor="_Toc106344895" w:history="1">
+      <w:hyperlink w:anchor="_Toc106345892" w:history="1">
         <w:r>
           <w:rPr>
             <w:rStyle w:val="Hyperlink"/>
@@ -1861,7 +1861,7 @@
           <w:rPr>
             <w:webHidden/>
           </w:rPr>
-          <w:instrText xml:space="preserve"> PAGEREF _Toc106344895 \h </w:instrText>
+          <w:instrText xml:space="preserve"> PAGEREF _Toc106345892 \h </w:instrText>
         </w:r>
         <w:r>
           <w:rPr>
@@ -1878,7 +1878,7 @@
           <w:rPr>
             <w:webHidden/>
           </w:rPr>
-          <w:t>4</w:t>
+          <w:t>5</w:t>
         </w:r>
         <w:r>
           <w:rPr>
@@ -1897,7 +1897,7 @@
           <w:szCs w:val="22"/>
         </w:rPr>
       </w:pPr>
-      <w:hyperlink w:anchor="_Toc106344896" w:history="1">
+      <w:hyperlink w:anchor="_Toc106345893" w:history="1">
         <w:r>
           <w:rPr>
             <w:rStyle w:val="Hyperlink"/>
@@ -1934,7 +1934,7 @@
           <w:rPr>
             <w:webHidden/>
           </w:rPr>
-          <w:instrText xml:space="preserve"> PAGEREF _Toc106344896 \h </w:instrText>
+          <w:instrText xml:space="preserve"> PAGEREF _Toc106345893 \h </w:instrText>
         </w:r>
         <w:r>
           <w:rPr>
@@ -1951,7 +1951,7 @@
           <w:rPr>
             <w:webHidden/>
           </w:rPr>
-          <w:t>4</w:t>
+          <w:t>5</w:t>
         </w:r>
         <w:r>
           <w:rPr>
@@ -1970,7 +1970,7 @@
           <w:szCs w:val="22"/>
         </w:rPr>
       </w:pPr>
-      <w:hyperlink w:anchor="_Toc106344897" w:history="1">
+      <w:hyperlink w:anchor="_Toc106345894" w:history="1">
         <w:r>
           <w:rPr>
             <w:rStyle w:val="Hyperlink"/>
@@ -2007,7 +2007,7 @@
           <w:rPr>
             <w:webHidden/>
           </w:rPr>
-          <w:instrText xml:space="preserve"> PAGEREF _Toc106344897 \h </w:instrText>
+          <w:instrText xml:space="preserve"> PAGEREF _Toc106345894 \h </w:instrText>
         </w:r>
         <w:r>
           <w:rPr>
@@ -2024,7 +2024,7 @@
           <w:rPr>
             <w:webHidden/>
           </w:rPr>
-          <w:t>4</w:t>
+          <w:t>5</w:t>
         </w:r>
         <w:r>
           <w:rPr>
@@ -2046,7 +2046,7 @@
           <w:szCs w:val="22"/>
         </w:rPr>
       </w:pPr>
-      <w:hyperlink w:anchor="_Toc106344898" w:history="1">
+      <w:hyperlink w:anchor="_Toc106345895" w:history="1">
         <w:r>
           <w:rPr>
             <w:rStyle w:val="Hyperlink"/>
@@ -2086,7 +2086,7 @@
           <w:rPr>
             <w:webHidden/>
           </w:rPr>
-          <w:instrText xml:space="preserve"> PAGEREF _Toc106344898 \h </w:instrText>
+          <w:instrText xml:space="preserve"> PAGEREF _Toc106345895 \h </w:instrText>
         </w:r>
         <w:r>
           <w:rPr>
@@ -2122,7 +2122,7 @@
           <w:szCs w:val="22"/>
         </w:rPr>
       </w:pPr>
-      <w:hyperlink w:anchor="_Toc106344899" w:history="1">
+      <w:hyperlink w:anchor="_Toc106345896" w:history="1">
         <w:r>
           <w:rPr>
             <w:rStyle w:val="Hyperlink"/>
@@ -2159,7 +2159,7 @@
           <w:rPr>
             <w:webHidden/>
           </w:rPr>
-          <w:instrText xml:space="preserve"> PAGEREF _Toc106344899 \h </w:instrText>
+          <w:instrText xml:space="preserve"> PAGEREF _Toc106345896 \h </w:instrText>
         </w:r>
         <w:r>
           <w:rPr>
@@ -2195,7 +2195,7 @@
           <w:szCs w:val="22"/>
         </w:rPr>
       </w:pPr>
-      <w:hyperlink w:anchor="_Toc106344900" w:history="1">
+      <w:hyperlink w:anchor="_Toc106345897" w:history="1">
         <w:r>
           <w:rPr>
             <w:rStyle w:val="Hyperlink"/>
@@ -2232,7 +2232,7 @@
           <w:rPr>
             <w:webHidden/>
           </w:rPr>
-          <w:instrText xml:space="preserve"> PAGEREF _Toc106344900 \h </w:instrText>
+          <w:instrText xml:space="preserve"> PAGEREF _Toc106345897 \h </w:instrText>
         </w:r>
         <w:r>
           <w:rPr>
@@ -2249,7 +2249,7 @@
           <w:rPr>
             <w:webHidden/>
           </w:rPr>
-          <w:t>5</w:t>
+          <w:t>6</w:t>
         </w:r>
         <w:r>
           <w:rPr>
@@ -2268,7 +2268,7 @@
           <w:szCs w:val="22"/>
         </w:rPr>
       </w:pPr>
-      <w:hyperlink w:anchor="_Toc106344901" w:history="1">
+      <w:hyperlink w:anchor="_Toc106345898" w:history="1">
         <w:r>
           <w:rPr>
             <w:rStyle w:val="Hyperlink"/>
@@ -2305,7 +2305,7 @@
           <w:rPr>
             <w:webHidden/>
           </w:rPr>
-          <w:instrText xml:space="preserve"> PAGEREF _Toc106344901 \h </w:instrText>
+          <w:instrText xml:space="preserve"> PAGEREF _Toc106345898 \h </w:instrText>
         </w:r>
         <w:r>
           <w:rPr>
@@ -2322,7 +2322,7 @@
           <w:rPr>
             <w:webHidden/>
           </w:rPr>
-          <w:t>5</w:t>
+          <w:t>6</w:t>
         </w:r>
         <w:r>
           <w:rPr>
@@ -2344,7 +2344,7 @@
           <w:szCs w:val="22"/>
         </w:rPr>
       </w:pPr>
-      <w:hyperlink w:anchor="_Toc106344902" w:history="1">
+      <w:hyperlink w:anchor="_Toc106345899" w:history="1">
         <w:r>
           <w:rPr>
             <w:rStyle w:val="Hyperlink"/>
@@ -2384,7 +2384,7 @@
           <w:rPr>
             <w:webHidden/>
           </w:rPr>
-          <w:instrText xml:space="preserve"> PAGEREF _Toc106344902 \h </w:instrText>
+          <w:instrText xml:space="preserve"> PAGEREF _Toc106345899 \h </w:instrText>
         </w:r>
         <w:r>
           <w:rPr>
@@ -2401,7 +2401,7 @@
           <w:rPr>
             <w:webHidden/>
           </w:rPr>
-          <w:t>5</w:t>
+          <w:t>6</w:t>
         </w:r>
         <w:r>
           <w:rPr>
@@ -2420,7 +2420,7 @@
           <w:szCs w:val="22"/>
         </w:rPr>
       </w:pPr>
-      <w:hyperlink w:anchor="_Toc106344903" w:history="1">
+      <w:hyperlink w:anchor="_Toc106345900" w:history="1">
         <w:r>
           <w:rPr>
             <w:rStyle w:val="Hyperlink"/>
@@ -2457,7 +2457,7 @@
           <w:rPr>
             <w:webHidden/>
           </w:rPr>
-          <w:instrText xml:space="preserve"> PAGEREF _Toc106344903 \h </w:instrText>
+          <w:instrText xml:space="preserve"> PAGEREF _Toc106345900 \h </w:instrText>
         </w:r>
         <w:r>
           <w:rPr>
@@ -2474,7 +2474,7 @@
           <w:rPr>
             <w:webHidden/>
           </w:rPr>
-          <w:t>5</w:t>
+          <w:t>6</w:t>
         </w:r>
         <w:r>
           <w:rPr>
@@ -2493,7 +2493,7 @@
           <w:szCs w:val="22"/>
         </w:rPr>
       </w:pPr>
-      <w:hyperlink w:anchor="_Toc106344904" w:history="1">
+      <w:hyperlink w:anchor="_Toc106345901" w:history="1">
         <w:r>
           <w:rPr>
             <w:rStyle w:val="Hyperlink"/>
@@ -2530,7 +2530,7 @@
           <w:rPr>
             <w:webHidden/>
           </w:rPr>
-          <w:instrText xml:space="preserve"> PAGEREF _Toc106344904 \h </w:instrText>
+          <w:instrText xml:space="preserve"> PAGEREF _Toc106345901 \h </w:instrText>
         </w:r>
         <w:r>
           <w:rPr>
@@ -2547,7 +2547,7 @@
           <w:rPr>
             <w:webHidden/>
           </w:rPr>
-          <w:t>5</w:t>
+          <w:t>6</w:t>
         </w:r>
         <w:r>
           <w:rPr>
@@ -2566,7 +2566,7 @@
           <w:szCs w:val="22"/>
         </w:rPr>
       </w:pPr>
-      <w:hyperlink w:anchor="_Toc106344905" w:history="1">
+      <w:hyperlink w:anchor="_Toc106345902" w:history="1">
         <w:r>
           <w:rPr>
             <w:rStyle w:val="Hyperlink"/>
@@ -2603,7 +2603,7 @@
           <w:rPr>
             <w:webHidden/>
           </w:rPr>
-          <w:instrText xml:space="preserve"> PAGEREF _Toc106344905 \h </w:instrText>
+          <w:instrText xml:space="preserve"> PAGEREF _Toc106345902 \h </w:instrText>
         </w:r>
         <w:r>
           <w:rPr>
@@ -2620,7 +2620,7 @@
           <w:rPr>
             <w:webHidden/>
           </w:rPr>
-          <w:t>5</w:t>
+          <w:t>6</w:t>
         </w:r>
         <w:r>
           <w:rPr>
@@ -2642,7 +2642,7 @@
           <w:szCs w:val="22"/>
         </w:rPr>
       </w:pPr>
-      <w:hyperlink w:anchor="_Toc106344906" w:history="1">
+      <w:hyperlink w:anchor="_Toc106345903" w:history="1">
         <w:r>
           <w:rPr>
             <w:rStyle w:val="Hyperlink"/>
@@ -2682,7 +2682,7 @@
           <w:rPr>
             <w:webHidden/>
           </w:rPr>
-          <w:instrText xml:space="preserve"> PAGEREF _Toc106344906 \h </w:instrText>
+          <w:instrText xml:space="preserve"> PAGEREF _Toc106345903 \h </w:instrText>
         </w:r>
         <w:r>
           <w:rPr>
@@ -2699,7 +2699,7 @@
           <w:rPr>
             <w:webHidden/>
           </w:rPr>
-          <w:t>5</w:t>
+          <w:t>6</w:t>
         </w:r>
         <w:r>
           <w:rPr>
@@ -2718,7 +2718,7 @@
           <w:szCs w:val="22"/>
         </w:rPr>
       </w:pPr>
-      <w:hyperlink w:anchor="_Toc106344907" w:history="1">
+      <w:hyperlink w:anchor="_Toc106345904" w:history="1">
         <w:r>
           <w:rPr>
             <w:rStyle w:val="Hyperlink"/>
@@ -2755,7 +2755,7 @@
           <w:rPr>
             <w:webHidden/>
           </w:rPr>
-          <w:instrText xml:space="preserve"> PAGEREF _Toc106344907 \h </w:instrText>
+          <w:instrText xml:space="preserve"> PAGEREF _Toc106345904 \h </w:instrText>
         </w:r>
         <w:r>
           <w:rPr>
@@ -2772,7 +2772,7 @@
           <w:rPr>
             <w:webHidden/>
           </w:rPr>
-          <w:t>5</w:t>
+          <w:t>6</w:t>
         </w:r>
         <w:r>
           <w:rPr>
@@ -2791,7 +2791,7 @@
           <w:szCs w:val="22"/>
         </w:rPr>
       </w:pPr>
-      <w:hyperlink w:anchor="_Toc106344908" w:history="1">
+      <w:hyperlink w:anchor="_Toc106345905" w:history="1">
         <w:r>
           <w:rPr>
             <w:rStyle w:val="Hyperlink"/>
@@ -2828,7 +2828,7 @@
           <w:rPr>
             <w:webHidden/>
           </w:rPr>
-          <w:instrText xml:space="preserve"> PAGEREF _Toc106344908 \h </w:instrText>
+          <w:instrText xml:space="preserve"> PAGEREF _Toc106345905 \h </w:instrText>
         </w:r>
         <w:r>
           <w:rPr>
@@ -2845,7 +2845,7 @@
           <w:rPr>
             <w:webHidden/>
           </w:rPr>
-          <w:t>5</w:t>
+          <w:t>6</w:t>
         </w:r>
         <w:r>
           <w:rPr>
@@ -2864,7 +2864,7 @@
           <w:szCs w:val="22"/>
         </w:rPr>
       </w:pPr>
-      <w:hyperlink w:anchor="_Toc106344909" w:history="1">
+      <w:hyperlink w:anchor="_Toc106345906" w:history="1">
         <w:r>
           <w:rPr>
             <w:rStyle w:val="Hyperlink"/>
@@ -2901,7 +2901,7 @@
           <w:rPr>
             <w:webHidden/>
           </w:rPr>
-          <w:instrText xml:space="preserve"> PAGEREF _Toc106344909 \h </w:instrText>
+          <w:instrText xml:space="preserve"> PAGEREF _Toc106345906 \h </w:instrText>
         </w:r>
         <w:r>
           <w:rPr>
@@ -2918,7 +2918,7 @@
           <w:rPr>
             <w:webHidden/>
           </w:rPr>
-          <w:t>5</w:t>
+          <w:t>6</w:t>
         </w:r>
         <w:r>
           <w:rPr>
@@ -2940,7 +2940,7 @@
           <w:szCs w:val="22"/>
         </w:rPr>
       </w:pPr>
-      <w:hyperlink w:anchor="_Toc106344910" w:history="1">
+      <w:hyperlink w:anchor="_Toc106345907" w:history="1">
         <w:r>
           <w:rPr>
             <w:rStyle w:val="Hyperlink"/>
@@ -2980,7 +2980,7 @@
           <w:rPr>
             <w:webHidden/>
           </w:rPr>
-          <w:instrText xml:space="preserve"> PAGEREF _Toc106344910 \h </w:instrText>
+          <w:instrText xml:space="preserve"> PAGEREF _Toc106345907 \h </w:instrText>
         </w:r>
         <w:r>
           <w:rPr>
@@ -3016,7 +3016,7 @@
           <w:szCs w:val="22"/>
         </w:rPr>
       </w:pPr>
-      <w:hyperlink w:anchor="_Toc106344911" w:history="1">
+      <w:hyperlink w:anchor="_Toc106345908" w:history="1">
         <w:r>
           <w:rPr>
             <w:rStyle w:val="Hyperlink"/>
@@ -3053,7 +3053,7 @@
           <w:rPr>
             <w:webHidden/>
           </w:rPr>
-          <w:instrText xml:space="preserve"> PAGEREF _Toc106344911 \h </w:instrText>
+          <w:instrText xml:space="preserve"> PAGEREF _Toc106345908 \h </w:instrText>
         </w:r>
         <w:r>
           <w:rPr>
@@ -3089,7 +3089,7 @@
           <w:szCs w:val="22"/>
         </w:rPr>
       </w:pPr>
-      <w:hyperlink w:anchor="_Toc106344912" w:history="1">
+      <w:hyperlink w:anchor="_Toc106345909" w:history="1">
         <w:r>
           <w:rPr>
             <w:rStyle w:val="Hyperlink"/>
@@ -3126,7 +3126,7 @@
           <w:rPr>
             <w:webHidden/>
           </w:rPr>
-          <w:instrText xml:space="preserve"> PAGEREF _Toc106344912 \h </w:instrText>
+          <w:instrText xml:space="preserve"> PAGEREF _Toc106345909 \h </w:instrText>
         </w:r>
         <w:r>
           <w:rPr>
@@ -3143,7 +3143,7 @@
           <w:rPr>
             <w:webHidden/>
           </w:rPr>
-          <w:t>6</w:t>
+          <w:t>7</w:t>
         </w:r>
         <w:r>
           <w:rPr>
@@ -3162,7 +3162,7 @@
           <w:szCs w:val="22"/>
         </w:rPr>
       </w:pPr>
-      <w:hyperlink w:anchor="_Toc106344913" w:history="1">
+      <w:hyperlink w:anchor="_Toc106345910" w:history="1">
         <w:r>
           <w:rPr>
             <w:rStyle w:val="Hyperlink"/>
@@ -3199,7 +3199,7 @@
           <w:rPr>
             <w:webHidden/>
           </w:rPr>
-          <w:instrText xml:space="preserve"> PAGEREF _Toc106344913 \h </w:instrText>
+          <w:instrText xml:space="preserve"> PAGEREF _Toc106345910 \h </w:instrText>
         </w:r>
         <w:r>
           <w:rPr>
@@ -3216,7 +3216,7 @@
           <w:rPr>
             <w:webHidden/>
           </w:rPr>
-          <w:t>6</w:t>
+          <w:t>7</w:t>
         </w:r>
         <w:r>
           <w:rPr>
@@ -3286,6 +3286,9 @@
     <w:p/>
     <w:p/>
     <w:p/>
+    <w:p/>
+    <w:p/>
+    <w:p/>
     <w:p>
       <w:pPr>
         <w:pStyle w:val="Heading1"/>
@@ -3293,11 +3296,12 @@
           <w:rFonts w:ascii="Times New Roman" w:hAnsi="Times New Roman" w:cs="Times New Roman"/>
         </w:rPr>
       </w:pPr>
-      <w:bookmarkStart w:id="13" w:name="_Toc106344879"/>
+      <w:bookmarkStart w:id="13" w:name="_Toc106345876"/>
       <w:r>
         <w:rPr>
           <w:rFonts w:ascii="Times New Roman" w:hAnsi="Times New Roman" w:cs="Times New Roman"/>
         </w:rPr>
+        <w:lastRenderedPageBreak/>
         <w:t>I</w:t>
       </w:r>
       <w:bookmarkEnd w:id="0"/>
@@ -3323,7 +3327,7 @@
       <w:bookmarkStart w:id="15" w:name="_Toc456600918"/>
       <w:bookmarkStart w:id="16" w:name="_Toc494193640"/>
       <w:bookmarkStart w:id="17" w:name="_Toc185241524"/>
-      <w:bookmarkStart w:id="18" w:name="_Toc106344880"/>
+      <w:bookmarkStart w:id="18" w:name="_Toc106345877"/>
       <w:r>
         <w:rPr>
           <w:rFonts w:cs="Times New Roman"/>
@@ -3370,6 +3374,18 @@
       <w:r>
         <w:t xml:space="preserve">lan </w:t>
       </w:r>
+      <w:r>
+        <w:t>outlines testing order, goals, and responsibilities</w:t>
+      </w:r>
+      <w:r>
+        <w:t xml:space="preserve"> in accordance with </w:t>
+      </w:r>
+      <w:r>
+        <w:t xml:space="preserve">well-defined </w:t>
+      </w:r>
+      <w:r>
+        <w:t>project requirements.</w:t>
+      </w:r>
     </w:p>
     <w:p>
       <w:pPr>
@@ -3378,12 +3394,11 @@
           <w:rFonts w:cs="Times New Roman"/>
         </w:rPr>
       </w:pPr>
-      <w:bookmarkStart w:id="21" w:name="_Toc106344881"/>
+      <w:bookmarkStart w:id="21" w:name="_Toc106345878"/>
       <w:r>
         <w:rPr>
           <w:rFonts w:cs="Times New Roman"/>
         </w:rPr>
-        <w:lastRenderedPageBreak/>
         <w:t>T</w:t>
       </w:r>
       <w:r>
@@ -3414,14 +3429,112 @@
         <w:t xml:space="preserve"> </w:t>
       </w:r>
       <w:r>
-        <w:t xml:space="preserve">delay of project milestones and deliverables, which is possible in two ways.  The first is the risk of over testing or going beyond the reasonable amount of testing required to verify software behavior.  The second is delayed identification of problems and faults that might slow the </w:t>
-      </w:r>
-      <w:r>
-        <w:t>software development lifecycle (SDLC)</w:t>
+        <w:t xml:space="preserve">delay of project milestones and deliverables, which is possible in two ways.  The first is the risk of over testing or going beyond the reasonable amount of testing required to verify software behavior.  The second is delayed identification of problems and faults that might slow the software development lifecycle (SDLC) </w:t>
+      </w:r>
+    </w:p>
+    <w:p>
+      <w:pPr>
+        <w:pStyle w:val="Heading2"/>
+        <w:rPr>
+          <w:rFonts w:cs="Times New Roman"/>
+        </w:rPr>
+      </w:pPr>
+      <w:bookmarkStart w:id="22" w:name="_Toc106345879"/>
+      <w:r>
+        <w:rPr>
+          <w:rFonts w:cs="Times New Roman"/>
+        </w:rPr>
+        <w:t>T</w:t>
+      </w:r>
+      <w:r>
+        <w:rPr>
+          <w:rFonts w:cs="Times New Roman"/>
+        </w:rPr>
+        <w:t xml:space="preserve">est </w:t>
+      </w:r>
+      <w:r>
+        <w:rPr>
+          <w:rFonts w:cs="Times New Roman"/>
+        </w:rPr>
+        <w:t>M</w:t>
+      </w:r>
+      <w:r>
+        <w:rPr>
+          <w:rFonts w:cs="Times New Roman"/>
+        </w:rPr>
+        <w:t>ethodology</w:t>
+      </w:r>
+      <w:bookmarkEnd w:id="22"/>
+    </w:p>
+    <w:p>
+      <w:pPr>
+        <w:pStyle w:val="BodyText"/>
+      </w:pPr>
+      <w:r>
+        <w:t>T</w:t>
+      </w:r>
+      <w:r>
+        <w:t>he Retro Robot team</w:t>
       </w:r>
       <w:r>
         <w:t xml:space="preserve"> </w:t>
       </w:r>
+      <w:r>
+        <w:t>SDLC</w:t>
+      </w:r>
+      <w:r>
+        <w:t xml:space="preserve"> for the Wheel of Jeopardy project will be </w:t>
+      </w:r>
+      <w:r>
+        <w:t>s</w:t>
+      </w:r>
+      <w:r>
+        <w:t xml:space="preserve">taged </w:t>
+      </w:r>
+      <w:r>
+        <w:t>d</w:t>
+      </w:r>
+      <w:r>
+        <w:t>elivery, and the</w:t>
+      </w:r>
+      <w:r>
+        <w:t xml:space="preserve"> testing </w:t>
+      </w:r>
+      <w:r>
+        <w:t>technique</w:t>
+      </w:r>
+      <w:r>
+        <w:t xml:space="preserve"> will be </w:t>
+      </w:r>
+      <w:r>
+        <w:t xml:space="preserve">specifications-based.  A finite number of test cases will be selected </w:t>
+      </w:r>
+      <w:r>
+        <w:t>to</w:t>
+      </w:r>
+      <w:r>
+        <w:t xml:space="preserve"> verify software behavior.  </w:t>
+      </w:r>
+      <w:r>
+        <w:t>Software testing will occur throughout the SDLC and will be refined throughout as well.  Periodic reports will be provided to programmers to aid in identifying and preventing problems and faults.</w:t>
+      </w:r>
+    </w:p>
+    <w:p>
+      <w:pPr>
+        <w:pStyle w:val="BodyText"/>
+      </w:pPr>
+      <w:r>
+        <w:t>For the categories listed below, n</w:t>
+      </w:r>
+      <w:r>
+        <w:t>o items will be excluded from testing.  The Retro Robots team will be responsible for testing the Wheel of Jeopardy software prior to delivery, and the effort will be led by Nick Champagne, Lead Test</w:t>
+      </w:r>
+      <w:r>
+        <w:t>er</w:t>
+      </w:r>
+      <w:r>
+        <w:t xml:space="preserve">.  </w:t>
+      </w:r>
     </w:p>
     <w:p>
       <w:pPr>
@@ -3430,111 +3543,7 @@
           <w:rFonts w:cs="Times New Roman"/>
         </w:rPr>
       </w:pPr>
-      <w:bookmarkStart w:id="22" w:name="_Toc106344882"/>
-      <w:r>
-        <w:rPr>
-          <w:rFonts w:cs="Times New Roman"/>
-        </w:rPr>
-        <w:t>T</w:t>
-      </w:r>
-      <w:r>
-        <w:rPr>
-          <w:rFonts w:cs="Times New Roman"/>
-        </w:rPr>
-        <w:t xml:space="preserve">est </w:t>
-      </w:r>
-      <w:r>
-        <w:rPr>
-          <w:rFonts w:cs="Times New Roman"/>
-        </w:rPr>
-        <w:t>M</w:t>
-      </w:r>
-      <w:r>
-        <w:rPr>
-          <w:rFonts w:cs="Times New Roman"/>
-        </w:rPr>
-        <w:t>ethodology</w:t>
-      </w:r>
-      <w:bookmarkEnd w:id="22"/>
-    </w:p>
-    <w:p>
-      <w:pPr>
-        <w:pStyle w:val="BodyText"/>
-      </w:pPr>
-      <w:r>
-        <w:t>T</w:t>
-      </w:r>
-      <w:r>
-        <w:t>he Retro Robot team</w:t>
-      </w:r>
-      <w:r>
-        <w:t xml:space="preserve"> </w:t>
-      </w:r>
-      <w:r>
-        <w:t>SDLC</w:t>
-      </w:r>
-      <w:r>
-        <w:t xml:space="preserve"> for the Wheel of Jeopardy project will be </w:t>
-      </w:r>
-      <w:r>
-        <w:t>s</w:t>
-      </w:r>
-      <w:r>
-        <w:t xml:space="preserve">taged </w:t>
-      </w:r>
-      <w:r>
-        <w:t>d</w:t>
-      </w:r>
-      <w:r>
-        <w:t>elivery, and the</w:t>
-      </w:r>
-      <w:r>
-        <w:t xml:space="preserve"> testing </w:t>
-      </w:r>
-      <w:r>
-        <w:t>technique</w:t>
-      </w:r>
-      <w:r>
-        <w:t xml:space="preserve"> will be </w:t>
-      </w:r>
-      <w:r>
-        <w:t xml:space="preserve">specifications-based.  A finite number of test cases will be selected </w:t>
-      </w:r>
-      <w:r>
-        <w:t>to</w:t>
-      </w:r>
-      <w:r>
-        <w:t xml:space="preserve"> verify software behavior.  </w:t>
-      </w:r>
-      <w:r>
-        <w:t>Software testing will occur throughout the SDLC and will be refined throughout as well.  Periodic reports will be provided to programmers to aid in identifying and preventing problems and faults.</w:t>
-      </w:r>
-    </w:p>
-    <w:p>
-      <w:pPr>
-        <w:pStyle w:val="BodyText"/>
-      </w:pPr>
-      <w:r>
-        <w:t>For the categories listed below, n</w:t>
-      </w:r>
-      <w:r>
-        <w:t>o items will be excluded from testing.  The Retro Robots team will be responsible for testing the Wheel of Jeopardy software prior to delivery, and the effort will be led by Nick Champagne, Lead Test</w:t>
-      </w:r>
-      <w:r>
-        <w:t>er</w:t>
-      </w:r>
-      <w:r>
-        <w:t xml:space="preserve">.  </w:t>
-      </w:r>
-    </w:p>
-    <w:p>
-      <w:pPr>
-        <w:pStyle w:val="Heading2"/>
-        <w:rPr>
-          <w:rFonts w:cs="Times New Roman"/>
-        </w:rPr>
-      </w:pPr>
-      <w:bookmarkStart w:id="23" w:name="_Toc106344883"/>
+      <w:bookmarkStart w:id="23" w:name="_Toc106345880"/>
       <w:r>
         <w:rPr>
           <w:rFonts w:cs="Times New Roman"/>
@@ -3662,7 +3671,7 @@
         </w:rPr>
       </w:pPr>
       <w:bookmarkStart w:id="24" w:name="_Toc185241534"/>
-      <w:bookmarkStart w:id="25" w:name="_Toc106344884"/>
+      <w:bookmarkStart w:id="25" w:name="_Toc106345881"/>
       <w:r>
         <w:rPr>
           <w:rFonts w:cs="Times New Roman"/>
@@ -3705,7 +3714,7 @@
           <w:rFonts w:cs="Times New Roman"/>
         </w:rPr>
       </w:pPr>
-      <w:bookmarkStart w:id="26" w:name="_Toc106344885"/>
+      <w:bookmarkStart w:id="26" w:name="_Toc106345882"/>
       <w:r>
         <w:rPr>
           <w:rFonts w:cs="Times New Roman"/>
@@ -3729,15 +3738,7 @@
           <w:iCs/>
           <w:color w:val="auto"/>
         </w:rPr>
-        <w:t>All types of</w:t>
-      </w:r>
-      <w:r>
-        <w:rPr>
-          <w:i w:val="0"/>
-          <w:iCs/>
-          <w:color w:val="auto"/>
-        </w:rPr>
-        <w:t xml:space="preserve"> testing will not be suspended for any reason and will continue throughout the SDLC.</w:t>
+        <w:t>All types of testing will not be suspended for any reason and will continue throughout the SDLC.</w:t>
       </w:r>
     </w:p>
     <w:p>
@@ -3758,7 +3759,7 @@
       </w:pPr>
       <w:bookmarkStart w:id="27" w:name="_Toc185241525"/>
       <w:bookmarkStart w:id="28" w:name="_Toc494193648"/>
-      <w:bookmarkStart w:id="29" w:name="_Toc106344886"/>
+      <w:bookmarkStart w:id="29" w:name="_Toc106345883"/>
       <w:bookmarkEnd w:id="19"/>
       <w:bookmarkEnd w:id="20"/>
       <w:r>
@@ -3784,7 +3785,7 @@
         </w:rPr>
       </w:pPr>
       <w:bookmarkStart w:id="30" w:name="_Toc185241527"/>
-      <w:bookmarkStart w:id="31" w:name="_Toc106344887"/>
+      <w:bookmarkStart w:id="31" w:name="_Toc106345884"/>
       <w:r>
         <w:rPr>
           <w:rFonts w:cs="Times New Roman"/>
@@ -3823,6 +3824,7 @@
         </w:numPr>
       </w:pPr>
       <w:r>
+        <w:lastRenderedPageBreak/>
         <w:t>Other operating systems?</w:t>
       </w:r>
     </w:p>
@@ -3849,12 +3851,11 @@
         </w:rPr>
       </w:pPr>
       <w:bookmarkStart w:id="32" w:name="_Toc185241530"/>
-      <w:bookmarkStart w:id="33" w:name="_Toc106344888"/>
+      <w:bookmarkStart w:id="33" w:name="_Toc106345885"/>
       <w:r>
         <w:rPr>
           <w:rFonts w:cs="Times New Roman"/>
         </w:rPr>
-        <w:lastRenderedPageBreak/>
         <w:t>Test Pass / Fail Criteria</w:t>
       </w:r>
       <w:bookmarkEnd w:id="32"/>
@@ -3886,7 +3887,7 @@
         </w:rPr>
       </w:pPr>
       <w:bookmarkStart w:id="34" w:name="_Toc185241531"/>
-      <w:bookmarkStart w:id="35" w:name="_Toc106344889"/>
+      <w:bookmarkStart w:id="35" w:name="_Toc106345886"/>
       <w:r>
         <w:rPr>
           <w:rFonts w:cs="Times New Roman"/>
@@ -3929,7 +3930,7 @@
         </w:rPr>
       </w:pPr>
       <w:bookmarkStart w:id="37" w:name="_Toc185241535"/>
-      <w:bookmarkStart w:id="38" w:name="_Toc106344890"/>
+      <w:bookmarkStart w:id="38" w:name="_Toc106345887"/>
       <w:r>
         <w:rPr>
           <w:rFonts w:ascii="Times New Roman" w:hAnsi="Times New Roman" w:cs="Times New Roman"/>
@@ -3947,7 +3948,7 @@
         </w:rPr>
       </w:pPr>
       <w:bookmarkStart w:id="39" w:name="_Toc185241537"/>
-      <w:bookmarkStart w:id="40" w:name="_Toc106344891"/>
+      <w:bookmarkStart w:id="40" w:name="_Toc106345888"/>
       <w:r>
         <w:rPr>
           <w:rFonts w:cs="Times New Roman"/>
@@ -3982,12 +3983,78 @@
       <w:pPr>
         <w:pStyle w:val="BodyText"/>
         <w:numPr>
-          <w:ilvl w:val="0"/>
+          <w:ilvl w:val="1"/>
           <w:numId w:val="2"/>
         </w:numPr>
       </w:pPr>
       <w:r>
-        <w:t>Game Logic – Player Turns</w:t>
+        <w:t>Player</w:t>
+      </w:r>
+      <w:r>
+        <w:t>’s</w:t>
+      </w:r>
+      <w:r>
+        <w:t xml:space="preserve"> turn</w:t>
+      </w:r>
+    </w:p>
+    <w:p>
+      <w:pPr>
+        <w:pStyle w:val="BodyText"/>
+        <w:numPr>
+          <w:ilvl w:val="1"/>
+          <w:numId w:val="2"/>
+        </w:numPr>
+      </w:pPr>
+      <w:r>
+        <w:t>Spin button</w:t>
+      </w:r>
+    </w:p>
+    <w:p>
+      <w:pPr>
+        <w:pStyle w:val="BodyText"/>
+        <w:numPr>
+          <w:ilvl w:val="1"/>
+          <w:numId w:val="2"/>
+        </w:numPr>
+      </w:pPr>
+      <w:r>
+        <w:t>Spin counter</w:t>
+      </w:r>
+    </w:p>
+    <w:p>
+      <w:pPr>
+        <w:pStyle w:val="BodyText"/>
+        <w:numPr>
+          <w:ilvl w:val="1"/>
+          <w:numId w:val="2"/>
+        </w:numPr>
+      </w:pPr>
+      <w:r>
+        <w:t>Player scores</w:t>
+      </w:r>
+    </w:p>
+    <w:p>
+      <w:pPr>
+        <w:pStyle w:val="BodyText"/>
+        <w:numPr>
+          <w:ilvl w:val="1"/>
+          <w:numId w:val="2"/>
+        </w:numPr>
+      </w:pPr>
+      <w:r>
+        <w:t>Wheel</w:t>
+      </w:r>
+    </w:p>
+    <w:p>
+      <w:pPr>
+        <w:pStyle w:val="BodyText"/>
+        <w:numPr>
+          <w:ilvl w:val="1"/>
+          <w:numId w:val="2"/>
+        </w:numPr>
+      </w:pPr>
+      <w:r>
+        <w:t>Game board</w:t>
       </w:r>
     </w:p>
     <w:p>
@@ -3999,7 +4066,531 @@
         </w:numPr>
       </w:pPr>
       <w:r>
-        <w:t>Game Logic – Scoring</w:t>
+        <w:t>Game Logic</w:t>
+      </w:r>
+    </w:p>
+    <w:p>
+      <w:pPr>
+        <w:pStyle w:val="BodyText"/>
+        <w:numPr>
+          <w:ilvl w:val="1"/>
+          <w:numId w:val="2"/>
+        </w:numPr>
+      </w:pPr>
+      <w:r>
+        <w:t>Player Turns</w:t>
+      </w:r>
+    </w:p>
+    <w:p>
+      <w:pPr>
+        <w:pStyle w:val="BodyText"/>
+        <w:numPr>
+          <w:ilvl w:val="2"/>
+          <w:numId w:val="2"/>
+        </w:numPr>
+      </w:pPr>
+      <w:r>
+        <w:t>“Lose turn” sector</w:t>
+      </w:r>
+    </w:p>
+    <w:p>
+      <w:pPr>
+        <w:pStyle w:val="BodyText"/>
+        <w:numPr>
+          <w:ilvl w:val="2"/>
+          <w:numId w:val="2"/>
+        </w:numPr>
+      </w:pPr>
+      <w:r>
+        <w:t>“Free turn” sector</w:t>
+      </w:r>
+    </w:p>
+    <w:p>
+      <w:pPr>
+        <w:pStyle w:val="BodyText"/>
+        <w:numPr>
+          <w:ilvl w:val="2"/>
+          <w:numId w:val="2"/>
+        </w:numPr>
+      </w:pPr>
+      <w:r>
+        <w:t>“Spin again” sector</w:t>
+      </w:r>
+    </w:p>
+    <w:p>
+      <w:pPr>
+        <w:pStyle w:val="BodyText"/>
+        <w:numPr>
+          <w:ilvl w:val="2"/>
+          <w:numId w:val="2"/>
+        </w:numPr>
+      </w:pPr>
+      <w:r>
+        <w:t>“Player’s choice” (category) sector</w:t>
+      </w:r>
+    </w:p>
+    <w:p>
+      <w:pPr>
+        <w:pStyle w:val="BodyText"/>
+        <w:numPr>
+          <w:ilvl w:val="2"/>
+          <w:numId w:val="2"/>
+        </w:numPr>
+      </w:pPr>
+      <w:r>
+        <w:t>“Opponent’s choice” (category) sector</w:t>
+      </w:r>
+    </w:p>
+    <w:p>
+      <w:pPr>
+        <w:pStyle w:val="BodyText"/>
+        <w:numPr>
+          <w:ilvl w:val="1"/>
+          <w:numId w:val="2"/>
+        </w:numPr>
+      </w:pPr>
+      <w:r>
+        <w:t>Scoring</w:t>
+      </w:r>
+    </w:p>
+    <w:p>
+      <w:pPr>
+        <w:pStyle w:val="BodyText"/>
+        <w:numPr>
+          <w:ilvl w:val="2"/>
+          <w:numId w:val="2"/>
+        </w:numPr>
+      </w:pPr>
+      <w:r>
+        <w:t>Add points to player score for correct answers</w:t>
+      </w:r>
+    </w:p>
+    <w:p>
+      <w:pPr>
+        <w:pStyle w:val="BodyText"/>
+        <w:numPr>
+          <w:ilvl w:val="2"/>
+          <w:numId w:val="2"/>
+        </w:numPr>
+      </w:pPr>
+      <w:r>
+        <w:t>Subtract points to player score for incorrect answers</w:t>
+      </w:r>
+    </w:p>
+    <w:p>
+      <w:pPr>
+        <w:pStyle w:val="BodyText"/>
+        <w:numPr>
+          <w:ilvl w:val="2"/>
+          <w:numId w:val="2"/>
+        </w:numPr>
+      </w:pPr>
+      <w:r>
+        <w:t>Store score for first round during second</w:t>
+      </w:r>
+    </w:p>
+    <w:p>
+      <w:pPr>
+        <w:pStyle w:val="BodyText"/>
+        <w:numPr>
+          <w:ilvl w:val="1"/>
+          <w:numId w:val="2"/>
+        </w:numPr>
+      </w:pPr>
+      <w:r>
+        <w:t xml:space="preserve"> Game Wheel</w:t>
+      </w:r>
+    </w:p>
+    <w:p>
+      <w:pPr>
+        <w:pStyle w:val="BodyText"/>
+        <w:numPr>
+          <w:ilvl w:val="2"/>
+          <w:numId w:val="2"/>
+        </w:numPr>
+      </w:pPr>
+      <w:r>
+        <w:t>12 Category sectors (placed randomly) – two for each category</w:t>
+      </w:r>
+    </w:p>
+    <w:p>
+      <w:pPr>
+        <w:pStyle w:val="BodyText"/>
+        <w:numPr>
+          <w:ilvl w:val="2"/>
+          <w:numId w:val="2"/>
+        </w:numPr>
+      </w:pPr>
+      <w:r>
+        <w:t>One “Lose turn” sector</w:t>
+      </w:r>
+    </w:p>
+    <w:p>
+      <w:pPr>
+        <w:pStyle w:val="BodyText"/>
+        <w:numPr>
+          <w:ilvl w:val="2"/>
+          <w:numId w:val="2"/>
+        </w:numPr>
+      </w:pPr>
+      <w:r>
+        <w:t>One “Free turn” sector</w:t>
+      </w:r>
+    </w:p>
+    <w:p>
+      <w:pPr>
+        <w:pStyle w:val="BodyText"/>
+        <w:numPr>
+          <w:ilvl w:val="2"/>
+          <w:numId w:val="2"/>
+        </w:numPr>
+      </w:pPr>
+      <w:r>
+        <w:t>One “Bankrupt” sector</w:t>
+      </w:r>
+    </w:p>
+    <w:p>
+      <w:pPr>
+        <w:pStyle w:val="BodyText"/>
+        <w:numPr>
+          <w:ilvl w:val="2"/>
+          <w:numId w:val="2"/>
+        </w:numPr>
+      </w:pPr>
+      <w:r>
+        <w:t>One “Player’s choice” (category) sector</w:t>
+      </w:r>
+    </w:p>
+    <w:p>
+      <w:pPr>
+        <w:pStyle w:val="BodyText"/>
+        <w:numPr>
+          <w:ilvl w:val="2"/>
+          <w:numId w:val="2"/>
+        </w:numPr>
+      </w:pPr>
+      <w:r>
+        <w:lastRenderedPageBreak/>
+        <w:t>One “</w:t>
+      </w:r>
+      <w:r>
+        <w:t>Opponent</w:t>
+      </w:r>
+      <w:r>
+        <w:t>’s choice” (category) sector</w:t>
+      </w:r>
+    </w:p>
+    <w:p>
+      <w:pPr>
+        <w:pStyle w:val="BodyText"/>
+        <w:numPr>
+          <w:ilvl w:val="2"/>
+          <w:numId w:val="2"/>
+        </w:numPr>
+      </w:pPr>
+      <w:r>
+        <w:t>One “Spin again” sector</w:t>
+      </w:r>
+    </w:p>
+    <w:p>
+      <w:pPr>
+        <w:pStyle w:val="BodyText"/>
+        <w:numPr>
+          <w:ilvl w:val="1"/>
+          <w:numId w:val="2"/>
+        </w:numPr>
+      </w:pPr>
+      <w:r>
+        <w:t xml:space="preserve"> Rounds</w:t>
+      </w:r>
+    </w:p>
+    <w:p>
+      <w:pPr>
+        <w:pStyle w:val="BodyText"/>
+        <w:numPr>
+          <w:ilvl w:val="2"/>
+          <w:numId w:val="2"/>
+        </w:numPr>
+      </w:pPr>
+      <w:r>
+        <w:t>Two rounds per game</w:t>
+      </w:r>
+    </w:p>
+    <w:p>
+      <w:pPr>
+        <w:pStyle w:val="BodyText"/>
+        <w:numPr>
+          <w:ilvl w:val="2"/>
+          <w:numId w:val="2"/>
+        </w:numPr>
+      </w:pPr>
+      <w:r>
+        <w:t>Double point rewards in second round</w:t>
+      </w:r>
+    </w:p>
+    <w:p>
+      <w:pPr>
+        <w:pStyle w:val="BodyText"/>
+        <w:numPr>
+          <w:ilvl w:val="2"/>
+          <w:numId w:val="2"/>
+        </w:numPr>
+      </w:pPr>
+      <w:r>
+        <w:t>Add first and second round scores at the end of the second round</w:t>
+      </w:r>
+    </w:p>
+    <w:p>
+      <w:pPr>
+        <w:pStyle w:val="BodyText"/>
+        <w:numPr>
+          <w:ilvl w:val="2"/>
+          <w:numId w:val="2"/>
+        </w:numPr>
+      </w:pPr>
+      <w:r>
+        <w:t>Highest total score wins game</w:t>
+      </w:r>
+    </w:p>
+    <w:p>
+      <w:pPr>
+        <w:pStyle w:val="BodyText"/>
+        <w:numPr>
+          <w:ilvl w:val="1"/>
+          <w:numId w:val="2"/>
+        </w:numPr>
+      </w:pPr>
+      <w:r>
+        <w:t xml:space="preserve"> Spin Counter</w:t>
+      </w:r>
+    </w:p>
+    <w:p>
+      <w:pPr>
+        <w:pStyle w:val="BodyText"/>
+        <w:numPr>
+          <w:ilvl w:val="2"/>
+          <w:numId w:val="2"/>
+        </w:numPr>
+      </w:pPr>
+      <w:r>
+        <w:t>Increment spin count for each spin</w:t>
+      </w:r>
+    </w:p>
+    <w:p>
+      <w:pPr>
+        <w:pStyle w:val="BodyText"/>
+        <w:numPr>
+          <w:ilvl w:val="2"/>
+          <w:numId w:val="2"/>
+        </w:numPr>
+      </w:pPr>
+      <w:r>
+        <w:t>Maximum 50 spins per round</w:t>
+      </w:r>
+    </w:p>
+    <w:p>
+      <w:pPr>
+        <w:pStyle w:val="BodyText"/>
+        <w:numPr>
+          <w:ilvl w:val="1"/>
+          <w:numId w:val="2"/>
+        </w:numPr>
+      </w:pPr>
+      <w:r>
+        <w:t xml:space="preserve"> Game Board</w:t>
+      </w:r>
+    </w:p>
+    <w:p>
+      <w:pPr>
+        <w:pStyle w:val="BodyText"/>
+        <w:numPr>
+          <w:ilvl w:val="2"/>
+          <w:numId w:val="2"/>
+        </w:numPr>
+      </w:pPr>
+      <w:r>
+        <w:t>Multiple choice questions</w:t>
+      </w:r>
+    </w:p>
+    <w:p>
+      <w:pPr>
+        <w:pStyle w:val="BodyText"/>
+        <w:numPr>
+          <w:ilvl w:val="2"/>
+          <w:numId w:val="2"/>
+        </w:numPr>
+      </w:pPr>
+      <w:r>
+        <w:t>Six categories</w:t>
+      </w:r>
+    </w:p>
+    <w:p>
+      <w:pPr>
+        <w:pStyle w:val="BodyText"/>
+        <w:numPr>
+          <w:ilvl w:val="2"/>
+          <w:numId w:val="2"/>
+        </w:numPr>
+      </w:pPr>
+      <w:r>
+        <w:t>Five questions per category</w:t>
+      </w:r>
+    </w:p>
+    <w:p>
+      <w:pPr>
+        <w:pStyle w:val="Heading2"/>
+        <w:rPr>
+          <w:rFonts w:cs="Times New Roman"/>
+        </w:rPr>
+      </w:pPr>
+      <w:bookmarkStart w:id="42" w:name="_Toc185241540"/>
+      <w:bookmarkStart w:id="43" w:name="_Toc106345889"/>
+      <w:bookmarkEnd w:id="41"/>
+      <w:r>
+        <w:rPr>
+          <w:rFonts w:cs="Times New Roman"/>
+        </w:rPr>
+        <w:t>Test Pass / Fail Criteria</w:t>
+      </w:r>
+      <w:bookmarkEnd w:id="42"/>
+      <w:bookmarkEnd w:id="43"/>
+    </w:p>
+    <w:p>
+      <w:pPr>
+        <w:pStyle w:val="InfoBlue"/>
+        <w:rPr>
+          <w:i w:val="0"/>
+          <w:iCs/>
+          <w:color w:val="auto"/>
+        </w:rPr>
+      </w:pPr>
+      <w:bookmarkStart w:id="44" w:name="_Toc185241541"/>
+      <w:r>
+        <w:rPr>
+          <w:i w:val="0"/>
+          <w:iCs/>
+          <w:color w:val="auto"/>
+        </w:rPr>
+        <w:t xml:space="preserve">Conformance tests will pass provided software functionality meets project requirements.  </w:t>
+      </w:r>
+    </w:p>
+    <w:p>
+      <w:pPr>
+        <w:pStyle w:val="Heading2"/>
+        <w:rPr>
+          <w:rFonts w:cs="Times New Roman"/>
+        </w:rPr>
+      </w:pPr>
+      <w:bookmarkStart w:id="45" w:name="_Toc106345890"/>
+      <w:r>
+        <w:rPr>
+          <w:rFonts w:cs="Times New Roman"/>
+        </w:rPr>
+        <w:t>Test Entry / Exit Criteria</w:t>
+      </w:r>
+      <w:bookmarkEnd w:id="44"/>
+      <w:bookmarkEnd w:id="45"/>
+    </w:p>
+    <w:p>
+      <w:pPr>
+        <w:pStyle w:val="InfoBlue"/>
+        <w:rPr>
+          <w:i w:val="0"/>
+          <w:iCs/>
+          <w:color w:val="auto"/>
+        </w:rPr>
+      </w:pPr>
+      <w:bookmarkStart w:id="46" w:name="_Toc185241543"/>
+      <w:r>
+        <w:rPr>
+          <w:i w:val="0"/>
+          <w:iCs/>
+          <w:color w:val="auto"/>
+        </w:rPr>
+        <w:t xml:space="preserve">Given the specifications-based approach to testing, conformance testing will begin at the start of the SDLC and will </w:t>
+      </w:r>
+      <w:r>
+        <w:rPr>
+          <w:i w:val="0"/>
+          <w:iCs/>
+          <w:color w:val="auto"/>
+        </w:rPr>
+        <w:t>govern</w:t>
+      </w:r>
+      <w:r>
+        <w:rPr>
+          <w:i w:val="0"/>
+          <w:iCs/>
+          <w:color w:val="auto"/>
+        </w:rPr>
+        <w:t xml:space="preserve"> all other forms of testing</w:t>
+      </w:r>
+      <w:r>
+        <w:rPr>
+          <w:i w:val="0"/>
+          <w:iCs/>
+          <w:color w:val="auto"/>
+        </w:rPr>
+        <w:t>.  Conformance tests will conclude</w:t>
+      </w:r>
+      <w:r>
+        <w:rPr>
+          <w:i w:val="0"/>
+          <w:iCs/>
+          <w:color w:val="auto"/>
+        </w:rPr>
+        <w:t xml:space="preserve"> at the end of the target stage of the SDLC.</w:t>
+      </w:r>
+    </w:p>
+    <w:bookmarkEnd w:id="46"/>
+    <w:p>
+      <w:pPr>
+        <w:pStyle w:val="BodyText"/>
+      </w:pPr>
+    </w:p>
+    <w:p>
+      <w:pPr>
+        <w:pStyle w:val="Heading1"/>
+        <w:rPr>
+          <w:rFonts w:ascii="Times New Roman" w:hAnsi="Times New Roman" w:cs="Times New Roman"/>
+        </w:rPr>
+      </w:pPr>
+      <w:bookmarkStart w:id="47" w:name="_Toc185241545"/>
+      <w:bookmarkStart w:id="48" w:name="_Toc106345891"/>
+      <w:r>
+        <w:rPr>
+          <w:rFonts w:ascii="Times New Roman" w:hAnsi="Times New Roman" w:cs="Times New Roman"/>
+        </w:rPr>
+        <w:t>Functional Testing</w:t>
+      </w:r>
+      <w:bookmarkEnd w:id="47"/>
+      <w:bookmarkEnd w:id="48"/>
+    </w:p>
+    <w:p>
+      <w:pPr>
+        <w:pStyle w:val="Heading2"/>
+        <w:rPr>
+          <w:rFonts w:cs="Times New Roman"/>
+        </w:rPr>
+      </w:pPr>
+      <w:bookmarkStart w:id="49" w:name="_Toc185241547"/>
+      <w:bookmarkStart w:id="50" w:name="_Toc106345892"/>
+      <w:r>
+        <w:rPr>
+          <w:rFonts w:cs="Times New Roman"/>
+        </w:rPr>
+        <w:t>Items to Test</w:t>
+      </w:r>
+      <w:bookmarkEnd w:id="49"/>
+      <w:bookmarkEnd w:id="50"/>
+    </w:p>
+    <w:p>
+      <w:pPr>
+        <w:pStyle w:val="BodyText"/>
+      </w:pPr>
+      <w:bookmarkStart w:id="51" w:name="_Toc185241548"/>
+      <w:r>
+        <w:t>Items that will be tested include:</w:t>
       </w:r>
     </w:p>
     <w:p>
@@ -4011,7 +4602,7 @@
         </w:numPr>
       </w:pPr>
       <w:r>
-        <w:t>Game Logic – Game Wheel</w:t>
+        <w:t>Interaction between the wheel and game board</w:t>
       </w:r>
     </w:p>
     <w:p>
@@ -4023,7 +4614,154 @@
         </w:numPr>
       </w:pPr>
       <w:r>
-        <w:t>Game Logic – Rounds</w:t>
+        <w:t>Interaction between the spin button and the wheel</w:t>
+      </w:r>
+    </w:p>
+    <w:p>
+      <w:pPr>
+        <w:pStyle w:val="Heading2"/>
+        <w:rPr>
+          <w:rFonts w:cs="Times New Roman"/>
+        </w:rPr>
+      </w:pPr>
+      <w:bookmarkStart w:id="52" w:name="_Toc185241550"/>
+      <w:bookmarkStart w:id="53" w:name="_Toc106345893"/>
+      <w:bookmarkEnd w:id="51"/>
+      <w:r>
+        <w:rPr>
+          <w:rFonts w:cs="Times New Roman"/>
+        </w:rPr>
+        <w:t>Test Pass / Fail Criteria</w:t>
+      </w:r>
+      <w:bookmarkEnd w:id="52"/>
+      <w:bookmarkEnd w:id="53"/>
+    </w:p>
+    <w:p>
+      <w:pPr>
+        <w:pStyle w:val="InfoBlue"/>
+        <w:rPr>
+          <w:i w:val="0"/>
+          <w:iCs/>
+          <w:color w:val="auto"/>
+        </w:rPr>
+      </w:pPr>
+      <w:bookmarkStart w:id="54" w:name="_Toc185241551"/>
+      <w:r>
+        <w:rPr>
+          <w:i w:val="0"/>
+          <w:iCs/>
+          <w:color w:val="auto"/>
+        </w:rPr>
+        <w:t xml:space="preserve">Functional testing will </w:t>
+      </w:r>
+      <w:r>
+        <w:rPr>
+          <w:i w:val="0"/>
+          <w:iCs/>
+          <w:color w:val="auto"/>
+        </w:rPr>
+        <w:t>pass upon confirming expected behavior between software units and will fail if interaction between units does not meet project requirements.</w:t>
+      </w:r>
+    </w:p>
+    <w:p>
+      <w:pPr>
+        <w:pStyle w:val="Heading2"/>
+        <w:rPr>
+          <w:rFonts w:cs="Times New Roman"/>
+        </w:rPr>
+      </w:pPr>
+      <w:bookmarkStart w:id="55" w:name="_Toc106345894"/>
+      <w:r>
+        <w:rPr>
+          <w:rFonts w:cs="Times New Roman"/>
+        </w:rPr>
+        <w:t>Test Entry / Exit Criteria</w:t>
+      </w:r>
+      <w:bookmarkEnd w:id="54"/>
+      <w:bookmarkEnd w:id="55"/>
+    </w:p>
+    <w:p>
+      <w:pPr>
+        <w:pStyle w:val="InfoBlue"/>
+        <w:rPr>
+          <w:i w:val="0"/>
+          <w:iCs/>
+          <w:color w:val="auto"/>
+        </w:rPr>
+      </w:pPr>
+      <w:r>
+        <w:rPr>
+          <w:i w:val="0"/>
+          <w:iCs/>
+          <w:color w:val="auto"/>
+        </w:rPr>
+        <w:t xml:space="preserve">Functional testing will begin at </w:t>
+      </w:r>
+      <w:r>
+        <w:rPr>
+          <w:i w:val="0"/>
+          <w:iCs/>
+          <w:color w:val="auto"/>
+        </w:rPr>
+        <w:t>start</w:t>
+      </w:r>
+      <w:r>
+        <w:rPr>
+          <w:i w:val="0"/>
+          <w:iCs/>
+          <w:color w:val="auto"/>
+        </w:rPr>
+        <w:t xml:space="preserve"> of the SDLC and conclude in tandem with conformance testing at the end of the target stage.</w:t>
+      </w:r>
+    </w:p>
+    <w:p>
+      <w:pPr>
+        <w:pStyle w:val="BodyText"/>
+      </w:pPr>
+    </w:p>
+    <w:p>
+      <w:pPr>
+        <w:pStyle w:val="Heading1"/>
+        <w:rPr>
+          <w:rFonts w:ascii="Times New Roman" w:hAnsi="Times New Roman" w:cs="Times New Roman"/>
+        </w:rPr>
+      </w:pPr>
+      <w:bookmarkStart w:id="56" w:name="_Toc185241565"/>
+      <w:bookmarkStart w:id="57" w:name="_Toc106345895"/>
+      <w:r>
+        <w:rPr>
+          <w:rFonts w:ascii="Times New Roman" w:hAnsi="Times New Roman" w:cs="Times New Roman"/>
+        </w:rPr>
+        <w:t>Performance Testing</w:t>
+      </w:r>
+      <w:bookmarkEnd w:id="56"/>
+      <w:bookmarkEnd w:id="57"/>
+    </w:p>
+    <w:p>
+      <w:pPr>
+        <w:pStyle w:val="Heading2"/>
+        <w:rPr>
+          <w:rFonts w:cs="Times New Roman"/>
+        </w:rPr>
+      </w:pPr>
+      <w:bookmarkStart w:id="58" w:name="_Toc185241567"/>
+      <w:bookmarkStart w:id="59" w:name="_Toc106345896"/>
+      <w:r>
+        <w:rPr>
+          <w:rFonts w:cs="Times New Roman"/>
+        </w:rPr>
+        <w:lastRenderedPageBreak/>
+        <w:t>Items to Test</w:t>
+      </w:r>
+      <w:bookmarkEnd w:id="58"/>
+      <w:bookmarkEnd w:id="59"/>
+    </w:p>
+    <w:p>
+      <w:pPr>
+        <w:pStyle w:val="BodyText"/>
+      </w:pPr>
+      <w:r>
+        <w:t>Items that will be tested include:</w:t>
       </w:r>
     </w:p>
     <w:p>
@@ -4035,7 +4773,130 @@
         </w:numPr>
       </w:pPr>
       <w:r>
-        <w:t>Game Logic – Spin Counter</w:t>
+        <w:t>X</w:t>
+      </w:r>
+    </w:p>
+    <w:p>
+      <w:pPr>
+        <w:pStyle w:val="Heading2"/>
+        <w:rPr>
+          <w:rFonts w:cs="Times New Roman"/>
+        </w:rPr>
+      </w:pPr>
+      <w:bookmarkStart w:id="60" w:name="_Toc185241570"/>
+      <w:bookmarkStart w:id="61" w:name="_Toc106345897"/>
+      <w:r>
+        <w:rPr>
+          <w:rFonts w:cs="Times New Roman"/>
+        </w:rPr>
+        <w:t>Test Pass / Fail Criteria</w:t>
+      </w:r>
+      <w:bookmarkEnd w:id="60"/>
+      <w:bookmarkEnd w:id="61"/>
+    </w:p>
+    <w:p>
+      <w:pPr>
+        <w:pStyle w:val="InfoBlue"/>
+        <w:rPr>
+          <w:i w:val="0"/>
+          <w:iCs/>
+          <w:color w:val="auto"/>
+        </w:rPr>
+      </w:pPr>
+      <w:bookmarkStart w:id="62" w:name="_Toc185241571"/>
+      <w:r>
+        <w:rPr>
+          <w:i w:val="0"/>
+          <w:iCs/>
+          <w:color w:val="auto"/>
+        </w:rPr>
+        <w:t>X</w:t>
+      </w:r>
+    </w:p>
+    <w:p>
+      <w:pPr>
+        <w:pStyle w:val="Heading2"/>
+        <w:rPr>
+          <w:rFonts w:cs="Times New Roman"/>
+        </w:rPr>
+      </w:pPr>
+      <w:bookmarkStart w:id="63" w:name="_Toc106345898"/>
+      <w:r>
+        <w:rPr>
+          <w:rFonts w:cs="Times New Roman"/>
+        </w:rPr>
+        <w:t>Test Entry / Exit Criteria</w:t>
+      </w:r>
+      <w:bookmarkEnd w:id="62"/>
+      <w:bookmarkEnd w:id="63"/>
+    </w:p>
+    <w:p>
+      <w:pPr>
+        <w:pStyle w:val="InfoBlue"/>
+        <w:rPr>
+          <w:i w:val="0"/>
+          <w:iCs/>
+          <w:color w:val="auto"/>
+        </w:rPr>
+      </w:pPr>
+      <w:bookmarkStart w:id="64" w:name="_Toc185241573"/>
+      <w:r>
+        <w:rPr>
+          <w:i w:val="0"/>
+          <w:iCs/>
+          <w:color w:val="auto"/>
+        </w:rPr>
+        <w:t>X</w:t>
+      </w:r>
+    </w:p>
+    <w:bookmarkEnd w:id="64"/>
+    <w:p>
+      <w:pPr>
+        <w:pStyle w:val="BodyText"/>
+      </w:pPr>
+    </w:p>
+    <w:p>
+      <w:pPr>
+        <w:pStyle w:val="Heading1"/>
+        <w:rPr>
+          <w:rFonts w:ascii="Times New Roman" w:hAnsi="Times New Roman" w:cs="Times New Roman"/>
+        </w:rPr>
+      </w:pPr>
+      <w:bookmarkStart w:id="65" w:name="_Toc185241575"/>
+      <w:bookmarkStart w:id="66" w:name="_Toc106345899"/>
+      <w:r>
+        <w:rPr>
+          <w:rFonts w:ascii="Times New Roman" w:hAnsi="Times New Roman" w:cs="Times New Roman"/>
+        </w:rPr>
+        <w:t>Regression Testing</w:t>
+      </w:r>
+      <w:bookmarkEnd w:id="65"/>
+      <w:bookmarkEnd w:id="66"/>
+    </w:p>
+    <w:p>
+      <w:pPr>
+        <w:pStyle w:val="Heading2"/>
+        <w:rPr>
+          <w:rFonts w:cs="Times New Roman"/>
+        </w:rPr>
+      </w:pPr>
+      <w:bookmarkStart w:id="67" w:name="_Toc185241577"/>
+      <w:bookmarkStart w:id="68" w:name="_Toc106345900"/>
+      <w:r>
+        <w:rPr>
+          <w:rFonts w:cs="Times New Roman"/>
+        </w:rPr>
+        <w:t>Items to Test</w:t>
+      </w:r>
+      <w:bookmarkEnd w:id="67"/>
+      <w:bookmarkEnd w:id="68"/>
+    </w:p>
+    <w:p>
+      <w:pPr>
+        <w:pStyle w:val="BodyText"/>
+      </w:pPr>
+      <w:r>
+        <w:t>Items that will be tested include:</w:t>
       </w:r>
     </w:p>
     <w:p>
@@ -4047,7 +4908,28 @@
         </w:numPr>
       </w:pPr>
       <w:r>
-        <w:t>Game Logic – Game Board</w:t>
+        <w:t>A</w:t>
+      </w:r>
+      <w:r>
+        <w:t xml:space="preserve">ll </w:t>
+      </w:r>
+      <w:r>
+        <w:t xml:space="preserve">test cases </w:t>
+      </w:r>
+      <w:r>
+        <w:t>that passed for all previous stages of the SDLC</w:t>
+      </w:r>
+      <w:r>
+        <w:t xml:space="preserve"> at </w:t>
+      </w:r>
+      <w:r>
+        <w:t xml:space="preserve">the </w:t>
+      </w:r>
+      <w:r>
+        <w:t>minimal and target stages</w:t>
+      </w:r>
+      <w:r>
+        <w:t xml:space="preserve"> of delivery.</w:t>
       </w:r>
     </w:p>
     <w:p>
@@ -4057,17 +4939,16 @@
           <w:rFonts w:cs="Times New Roman"/>
         </w:rPr>
       </w:pPr>
-      <w:bookmarkStart w:id="42" w:name="_Toc185241540"/>
-      <w:bookmarkStart w:id="43" w:name="_Toc106344892"/>
-      <w:bookmarkEnd w:id="41"/>
+      <w:bookmarkStart w:id="69" w:name="_Toc185241580"/>
+      <w:bookmarkStart w:id="70" w:name="_Toc106345901"/>
       <w:r>
         <w:rPr>
           <w:rFonts w:cs="Times New Roman"/>
         </w:rPr>
         <w:t>Test Pass / Fail Criteria</w:t>
       </w:r>
-      <w:bookmarkEnd w:id="42"/>
-      <w:bookmarkEnd w:id="43"/>
+      <w:bookmarkEnd w:id="69"/>
+      <w:bookmarkEnd w:id="70"/>
     </w:p>
     <w:p>
       <w:pPr>
@@ -4078,14 +4959,14 @@
           <w:color w:val="auto"/>
         </w:rPr>
       </w:pPr>
-      <w:bookmarkStart w:id="44" w:name="_Toc185241541"/>
+      <w:bookmarkStart w:id="71" w:name="_Toc185241581"/>
       <w:r>
         <w:rPr>
           <w:i w:val="0"/>
           <w:iCs/>
           <w:color w:val="auto"/>
         </w:rPr>
-        <w:t xml:space="preserve">Conformance tests will pass provided software functionality meets project requirements.  </w:t>
+        <w:t>Regression testing will pass so long as all test cases that passed for the previous stage of delivery pass for subsequent stages of delivery.  Regression testing will fail if any test case that passed for a previous stage of delivery fails in a subsequent stage of delivery.</w:t>
       </w:r>
     </w:p>
     <w:p>
@@ -4095,15 +4976,15 @@
           <w:rFonts w:cs="Times New Roman"/>
         </w:rPr>
       </w:pPr>
-      <w:bookmarkStart w:id="45" w:name="_Toc106344893"/>
+      <w:bookmarkStart w:id="72" w:name="_Toc106345902"/>
       <w:r>
         <w:rPr>
           <w:rFonts w:cs="Times New Roman"/>
         </w:rPr>
         <w:t>Test Entry / Exit Criteria</w:t>
       </w:r>
-      <w:bookmarkEnd w:id="44"/>
-      <w:bookmarkEnd w:id="45"/>
+      <w:bookmarkEnd w:id="71"/>
+      <w:bookmarkEnd w:id="72"/>
     </w:p>
     <w:p>
       <w:pPr>
@@ -4114,14 +4995,14 @@
           <w:color w:val="auto"/>
         </w:rPr>
       </w:pPr>
-      <w:bookmarkStart w:id="46" w:name="_Toc185241543"/>
+      <w:bookmarkStart w:id="73" w:name="_Toc185241583"/>
       <w:r>
         <w:rPr>
           <w:i w:val="0"/>
           <w:iCs/>
           <w:color w:val="auto"/>
         </w:rPr>
-        <w:t xml:space="preserve">Given the specifications-based approach to testing, conformance testing will begin at the start of the SDLC and will </w:t>
+        <w:t>Regression testing will begin as soon as the minimal stage of delivery is started.  The first round of regression testing will end upon successful testing of all skeletal stage test cases at delivery of the minimal stage</w:t>
       </w:r>
       <w:r>
         <w:rPr>
@@ -4129,7 +5010,7 @@
           <w:iCs/>
           <w:color w:val="auto"/>
         </w:rPr>
-        <w:t>govern</w:t>
+        <w:t xml:space="preserve"> in the staged delivery SDLC</w:t>
       </w:r>
       <w:r>
         <w:rPr>
@@ -4137,7 +5018,7 @@
           <w:iCs/>
           <w:color w:val="auto"/>
         </w:rPr>
-        <w:t xml:space="preserve"> all other forms of testing</w:t>
+        <w:t xml:space="preserve">.  Similarly, the second round of regression testing will begin at the start of the target stage of delivery and will end prior to target stage delivery.  All regression testing ends </w:t>
       </w:r>
       <w:r>
         <w:rPr>
@@ -4145,18 +5026,10 @@
           <w:iCs/>
           <w:color w:val="auto"/>
         </w:rPr>
-        <w:t>.  Conformance tests will conclude</w:t>
-      </w:r>
-      <w:r>
-        <w:rPr>
-          <w:i w:val="0"/>
-          <w:iCs/>
-          <w:color w:val="auto"/>
-        </w:rPr>
-        <w:t xml:space="preserve"> at the end of the target stage of the SDLC.</w:t>
-      </w:r>
-    </w:p>
-    <w:bookmarkEnd w:id="46"/>
+        <w:t>prior to final unit, functionality, and conformance testing.</w:t>
+      </w:r>
+    </w:p>
+    <w:bookmarkEnd w:id="73"/>
     <w:p>
       <w:pPr>
         <w:pStyle w:val="BodyText"/>
@@ -4169,16 +5042,16 @@
           <w:rFonts w:ascii="Times New Roman" w:hAnsi="Times New Roman" w:cs="Times New Roman"/>
         </w:rPr>
       </w:pPr>
-      <w:bookmarkStart w:id="47" w:name="_Toc185241545"/>
-      <w:bookmarkStart w:id="48" w:name="_Toc106344894"/>
+      <w:bookmarkStart w:id="74" w:name="_Toc185241595"/>
+      <w:bookmarkStart w:id="75" w:name="_Toc106345903"/>
       <w:r>
         <w:rPr>
           <w:rFonts w:ascii="Times New Roman" w:hAnsi="Times New Roman" w:cs="Times New Roman"/>
         </w:rPr>
-        <w:t>Functional Testing</w:t>
-      </w:r>
-      <w:bookmarkEnd w:id="47"/>
-      <w:bookmarkEnd w:id="48"/>
+        <w:t>System Testing</w:t>
+      </w:r>
+      <w:bookmarkEnd w:id="74"/>
+      <w:bookmarkEnd w:id="75"/>
     </w:p>
     <w:p>
       <w:pPr>
@@ -4187,22 +5060,21 @@
           <w:rFonts w:cs="Times New Roman"/>
         </w:rPr>
       </w:pPr>
-      <w:bookmarkStart w:id="49" w:name="_Toc185241547"/>
-      <w:bookmarkStart w:id="50" w:name="_Toc106344895"/>
+      <w:bookmarkStart w:id="76" w:name="_Toc185241597"/>
+      <w:bookmarkStart w:id="77" w:name="_Toc106345904"/>
       <w:r>
         <w:rPr>
           <w:rFonts w:cs="Times New Roman"/>
         </w:rPr>
         <w:t>Items to Test</w:t>
       </w:r>
-      <w:bookmarkEnd w:id="49"/>
-      <w:bookmarkEnd w:id="50"/>
+      <w:bookmarkEnd w:id="76"/>
+      <w:bookmarkEnd w:id="77"/>
     </w:p>
     <w:p>
       <w:pPr>
         <w:pStyle w:val="BodyText"/>
       </w:pPr>
-      <w:bookmarkStart w:id="51" w:name="_Toc185241548"/>
       <w:r>
         <w:t>Items that will be tested include:</w:t>
       </w:r>
@@ -4216,7 +5088,131 @@
         </w:numPr>
       </w:pPr>
       <w:r>
-        <w:t>Interaction between the wheel and game board</w:t>
+        <w:t>X</w:t>
+      </w:r>
+    </w:p>
+    <w:p>
+      <w:pPr>
+        <w:pStyle w:val="Heading2"/>
+        <w:rPr>
+          <w:rFonts w:cs="Times New Roman"/>
+        </w:rPr>
+      </w:pPr>
+      <w:bookmarkStart w:id="78" w:name="_Toc185241600"/>
+      <w:bookmarkStart w:id="79" w:name="_Toc106345905"/>
+      <w:r>
+        <w:rPr>
+          <w:rFonts w:cs="Times New Roman"/>
+        </w:rPr>
+        <w:t>Test Pass / Fail Criteria</w:t>
+      </w:r>
+      <w:bookmarkEnd w:id="78"/>
+      <w:bookmarkEnd w:id="79"/>
+    </w:p>
+    <w:p>
+      <w:pPr>
+        <w:pStyle w:val="InfoBlue"/>
+        <w:rPr>
+          <w:i w:val="0"/>
+          <w:iCs/>
+          <w:color w:val="auto"/>
+        </w:rPr>
+      </w:pPr>
+      <w:bookmarkStart w:id="80" w:name="_Toc185241601"/>
+      <w:r>
+        <w:rPr>
+          <w:i w:val="0"/>
+          <w:iCs/>
+          <w:color w:val="auto"/>
+        </w:rPr>
+        <w:t>X</w:t>
+      </w:r>
+    </w:p>
+    <w:p>
+      <w:pPr>
+        <w:pStyle w:val="Heading2"/>
+        <w:rPr>
+          <w:rFonts w:cs="Times New Roman"/>
+        </w:rPr>
+      </w:pPr>
+      <w:bookmarkStart w:id="81" w:name="_Toc106345906"/>
+      <w:r>
+        <w:rPr>
+          <w:rFonts w:cs="Times New Roman"/>
+        </w:rPr>
+        <w:t>Test Entry / Exit Criteria</w:t>
+      </w:r>
+      <w:bookmarkEnd w:id="80"/>
+      <w:bookmarkEnd w:id="81"/>
+    </w:p>
+    <w:p>
+      <w:pPr>
+        <w:pStyle w:val="InfoBlue"/>
+        <w:rPr>
+          <w:i w:val="0"/>
+          <w:iCs/>
+          <w:color w:val="auto"/>
+        </w:rPr>
+      </w:pPr>
+      <w:bookmarkStart w:id="82" w:name="_Toc185241603"/>
+      <w:r>
+        <w:rPr>
+          <w:i w:val="0"/>
+          <w:iCs/>
+          <w:color w:val="auto"/>
+        </w:rPr>
+        <w:t>X</w:t>
+      </w:r>
+    </w:p>
+    <w:bookmarkEnd w:id="82"/>
+    <w:p>
+      <w:pPr>
+        <w:pStyle w:val="BodyText"/>
+      </w:pPr>
+    </w:p>
+    <w:p>
+      <w:pPr>
+        <w:pStyle w:val="Heading1"/>
+        <w:rPr>
+          <w:rFonts w:ascii="Times New Roman" w:hAnsi="Times New Roman" w:cs="Times New Roman"/>
+        </w:rPr>
+      </w:pPr>
+      <w:bookmarkStart w:id="83" w:name="_Toc185241605"/>
+      <w:bookmarkStart w:id="84" w:name="_Toc106345907"/>
+      <w:r>
+        <w:rPr>
+          <w:rFonts w:ascii="Times New Roman" w:hAnsi="Times New Roman" w:cs="Times New Roman"/>
+        </w:rPr>
+        <w:t>Unit Testing</w:t>
+      </w:r>
+      <w:bookmarkEnd w:id="83"/>
+      <w:bookmarkEnd w:id="84"/>
+    </w:p>
+    <w:p>
+      <w:pPr>
+        <w:pStyle w:val="Heading2"/>
+        <w:rPr>
+          <w:rFonts w:cs="Times New Roman"/>
+        </w:rPr>
+      </w:pPr>
+      <w:bookmarkStart w:id="85" w:name="_Toc185241607"/>
+      <w:bookmarkStart w:id="86" w:name="_Toc106345908"/>
+      <w:r>
+        <w:rPr>
+          <w:rFonts w:cs="Times New Roman"/>
+        </w:rPr>
+        <w:lastRenderedPageBreak/>
+        <w:t>Items to Test</w:t>
+      </w:r>
+      <w:bookmarkEnd w:id="85"/>
+      <w:bookmarkEnd w:id="86"/>
+    </w:p>
+    <w:p>
+      <w:pPr>
+        <w:pStyle w:val="BodyText"/>
+      </w:pPr>
+      <w:r>
+        <w:t>Items that will be tested include:</w:t>
       </w:r>
     </w:p>
     <w:p>
@@ -4228,7 +5224,7 @@
         </w:numPr>
       </w:pPr>
       <w:r>
-        <w:t>Interaction between the buzzer/spin button and the wheel</w:t>
+        <w:t>All classes and class methods</w:t>
       </w:r>
     </w:p>
     <w:p>
@@ -4238,17 +5234,16 @@
           <w:rFonts w:cs="Times New Roman"/>
         </w:rPr>
       </w:pPr>
-      <w:bookmarkStart w:id="52" w:name="_Toc185241550"/>
-      <w:bookmarkStart w:id="53" w:name="_Toc106344896"/>
-      <w:bookmarkEnd w:id="51"/>
+      <w:bookmarkStart w:id="87" w:name="_Toc185241610"/>
+      <w:bookmarkStart w:id="88" w:name="_Toc106345909"/>
       <w:r>
         <w:rPr>
           <w:rFonts w:cs="Times New Roman"/>
         </w:rPr>
         <w:t>Test Pass / Fail Criteria</w:t>
       </w:r>
-      <w:bookmarkEnd w:id="52"/>
-      <w:bookmarkEnd w:id="53"/>
+      <w:bookmarkEnd w:id="87"/>
+      <w:bookmarkEnd w:id="88"/>
     </w:p>
     <w:p>
       <w:pPr>
@@ -4259,14 +5254,14 @@
           <w:color w:val="auto"/>
         </w:rPr>
       </w:pPr>
-      <w:bookmarkStart w:id="54" w:name="_Toc185241551"/>
+      <w:bookmarkStart w:id="89" w:name="_Toc185241611"/>
       <w:r>
         <w:rPr>
           <w:i w:val="0"/>
           <w:iCs/>
           <w:color w:val="auto"/>
         </w:rPr>
-        <w:t xml:space="preserve">Functional testing will </w:t>
+        <w:t xml:space="preserve">Unit testing will pass provided individual unit tests produce the desired software behavior and conform to project requirements (i.e., conformance testing also passes).  Tests will fail if either the individual unit does not produce the desired software behavior or </w:t>
       </w:r>
       <w:r>
         <w:rPr>
@@ -4274,7 +5269,7 @@
           <w:iCs/>
           <w:color w:val="auto"/>
         </w:rPr>
-        <w:t>pass upon confirming expected behavior between software units and will fail if interaction between units does not meet project requirements.</w:t>
+        <w:t>does not pass conformance testing.</w:t>
       </w:r>
     </w:p>
     <w:p>
@@ -4284,616 +5279,7 @@
           <w:rFonts w:cs="Times New Roman"/>
         </w:rPr>
       </w:pPr>
-      <w:bookmarkStart w:id="55" w:name="_Toc106344897"/>
-      <w:r>
-        <w:rPr>
-          <w:rFonts w:cs="Times New Roman"/>
-        </w:rPr>
-        <w:t>Test Entry / Exit Criteria</w:t>
-      </w:r>
-      <w:bookmarkEnd w:id="54"/>
-      <w:bookmarkEnd w:id="55"/>
-    </w:p>
-    <w:p>
-      <w:pPr>
-        <w:pStyle w:val="InfoBlue"/>
-        <w:rPr>
-          <w:i w:val="0"/>
-          <w:iCs/>
-          <w:color w:val="auto"/>
-        </w:rPr>
-      </w:pPr>
-      <w:r>
-        <w:rPr>
-          <w:i w:val="0"/>
-          <w:iCs/>
-          <w:color w:val="auto"/>
-        </w:rPr>
-        <w:t xml:space="preserve">Functional testing will begin at </w:t>
-      </w:r>
-      <w:r>
-        <w:rPr>
-          <w:i w:val="0"/>
-          <w:iCs/>
-          <w:color w:val="auto"/>
-        </w:rPr>
-        <w:t>start</w:t>
-      </w:r>
-      <w:r>
-        <w:rPr>
-          <w:i w:val="0"/>
-          <w:iCs/>
-          <w:color w:val="auto"/>
-        </w:rPr>
-        <w:t xml:space="preserve"> of the SDLC and conclude in tandem with conformance testing at the end of the target stage.</w:t>
-      </w:r>
-    </w:p>
-    <w:p>
-      <w:pPr>
-        <w:pStyle w:val="BodyText"/>
-      </w:pPr>
-    </w:p>
-    <w:p>
-      <w:pPr>
-        <w:pStyle w:val="Heading1"/>
-        <w:rPr>
-          <w:rFonts w:ascii="Times New Roman" w:hAnsi="Times New Roman" w:cs="Times New Roman"/>
-        </w:rPr>
-      </w:pPr>
-      <w:bookmarkStart w:id="56" w:name="_Toc185241565"/>
-      <w:bookmarkStart w:id="57" w:name="_Toc106344898"/>
-      <w:r>
-        <w:rPr>
-          <w:rFonts w:ascii="Times New Roman" w:hAnsi="Times New Roman" w:cs="Times New Roman"/>
-        </w:rPr>
-        <w:lastRenderedPageBreak/>
-        <w:t>Performance Testing</w:t>
-      </w:r>
-      <w:bookmarkEnd w:id="56"/>
-      <w:bookmarkEnd w:id="57"/>
-    </w:p>
-    <w:p>
-      <w:pPr>
-        <w:pStyle w:val="Heading2"/>
-        <w:rPr>
-          <w:rFonts w:cs="Times New Roman"/>
-        </w:rPr>
-      </w:pPr>
-      <w:bookmarkStart w:id="58" w:name="_Toc185241567"/>
-      <w:bookmarkStart w:id="59" w:name="_Toc106344899"/>
-      <w:r>
-        <w:rPr>
-          <w:rFonts w:cs="Times New Roman"/>
-        </w:rPr>
-        <w:t>Items to Test</w:t>
-      </w:r>
-      <w:bookmarkEnd w:id="58"/>
-      <w:bookmarkEnd w:id="59"/>
-    </w:p>
-    <w:p>
-      <w:pPr>
-        <w:pStyle w:val="BodyText"/>
-      </w:pPr>
-      <w:r>
-        <w:t>Items that will be tested include:</w:t>
-      </w:r>
-    </w:p>
-    <w:p>
-      <w:pPr>
-        <w:pStyle w:val="BodyText"/>
-        <w:numPr>
-          <w:ilvl w:val="0"/>
-          <w:numId w:val="2"/>
-        </w:numPr>
-      </w:pPr>
-      <w:r>
-        <w:t>X</w:t>
-      </w:r>
-    </w:p>
-    <w:p>
-      <w:pPr>
-        <w:pStyle w:val="Heading2"/>
-        <w:rPr>
-          <w:rFonts w:cs="Times New Roman"/>
-        </w:rPr>
-      </w:pPr>
-      <w:bookmarkStart w:id="60" w:name="_Toc185241570"/>
-      <w:bookmarkStart w:id="61" w:name="_Toc106344900"/>
-      <w:r>
-        <w:rPr>
-          <w:rFonts w:cs="Times New Roman"/>
-        </w:rPr>
-        <w:t>Test Pass / Fail Criteria</w:t>
-      </w:r>
-      <w:bookmarkEnd w:id="60"/>
-      <w:bookmarkEnd w:id="61"/>
-    </w:p>
-    <w:p>
-      <w:pPr>
-        <w:pStyle w:val="InfoBlue"/>
-        <w:rPr>
-          <w:i w:val="0"/>
-          <w:iCs/>
-          <w:color w:val="auto"/>
-        </w:rPr>
-      </w:pPr>
-      <w:bookmarkStart w:id="62" w:name="_Toc185241571"/>
-      <w:r>
-        <w:rPr>
-          <w:i w:val="0"/>
-          <w:iCs/>
-          <w:color w:val="auto"/>
-        </w:rPr>
-        <w:t>X</w:t>
-      </w:r>
-    </w:p>
-    <w:p>
-      <w:pPr>
-        <w:pStyle w:val="Heading2"/>
-        <w:rPr>
-          <w:rFonts w:cs="Times New Roman"/>
-        </w:rPr>
-      </w:pPr>
-      <w:bookmarkStart w:id="63" w:name="_Toc106344901"/>
-      <w:r>
-        <w:rPr>
-          <w:rFonts w:cs="Times New Roman"/>
-        </w:rPr>
-        <w:t>Test Entry / Exit Criteria</w:t>
-      </w:r>
-      <w:bookmarkEnd w:id="62"/>
-      <w:bookmarkEnd w:id="63"/>
-    </w:p>
-    <w:p>
-      <w:pPr>
-        <w:pStyle w:val="InfoBlue"/>
-        <w:rPr>
-          <w:i w:val="0"/>
-          <w:iCs/>
-          <w:color w:val="auto"/>
-        </w:rPr>
-      </w:pPr>
-      <w:bookmarkStart w:id="64" w:name="_Toc185241573"/>
-      <w:r>
-        <w:rPr>
-          <w:i w:val="0"/>
-          <w:iCs/>
-          <w:color w:val="auto"/>
-        </w:rPr>
-        <w:t>X</w:t>
-      </w:r>
-    </w:p>
-    <w:bookmarkEnd w:id="64"/>
-    <w:p>
-      <w:pPr>
-        <w:pStyle w:val="BodyText"/>
-      </w:pPr>
-    </w:p>
-    <w:p>
-      <w:pPr>
-        <w:pStyle w:val="Heading1"/>
-        <w:rPr>
-          <w:rFonts w:ascii="Times New Roman" w:hAnsi="Times New Roman" w:cs="Times New Roman"/>
-        </w:rPr>
-      </w:pPr>
-      <w:bookmarkStart w:id="65" w:name="_Toc185241575"/>
-      <w:bookmarkStart w:id="66" w:name="_Toc106344902"/>
-      <w:r>
-        <w:rPr>
-          <w:rFonts w:ascii="Times New Roman" w:hAnsi="Times New Roman" w:cs="Times New Roman"/>
-        </w:rPr>
-        <w:t>Regression Testing</w:t>
-      </w:r>
-      <w:bookmarkEnd w:id="65"/>
-      <w:bookmarkEnd w:id="66"/>
-    </w:p>
-    <w:p>
-      <w:pPr>
-        <w:pStyle w:val="Heading2"/>
-        <w:rPr>
-          <w:rFonts w:cs="Times New Roman"/>
-        </w:rPr>
-      </w:pPr>
-      <w:bookmarkStart w:id="67" w:name="_Toc185241577"/>
-      <w:bookmarkStart w:id="68" w:name="_Toc106344903"/>
-      <w:r>
-        <w:rPr>
-          <w:rFonts w:cs="Times New Roman"/>
-        </w:rPr>
-        <w:t>Items to Test</w:t>
-      </w:r>
-      <w:bookmarkEnd w:id="67"/>
-      <w:bookmarkEnd w:id="68"/>
-    </w:p>
-    <w:p>
-      <w:pPr>
-        <w:pStyle w:val="BodyText"/>
-      </w:pPr>
-      <w:r>
-        <w:t>Items that will be tested include:</w:t>
-      </w:r>
-    </w:p>
-    <w:p>
-      <w:pPr>
-        <w:pStyle w:val="BodyText"/>
-        <w:numPr>
-          <w:ilvl w:val="0"/>
-          <w:numId w:val="2"/>
-        </w:numPr>
-      </w:pPr>
-      <w:r>
-        <w:t>A</w:t>
-      </w:r>
-      <w:r>
-        <w:t xml:space="preserve">ll </w:t>
-      </w:r>
-      <w:r>
-        <w:t xml:space="preserve">test cases </w:t>
-      </w:r>
-      <w:r>
-        <w:t>that passed for all previous stages of the SDLC</w:t>
-      </w:r>
-      <w:r>
-        <w:t xml:space="preserve"> at </w:t>
-      </w:r>
-      <w:r>
-        <w:t xml:space="preserve">the </w:t>
-      </w:r>
-      <w:r>
-        <w:t>minimal and target stages</w:t>
-      </w:r>
-      <w:r>
-        <w:t xml:space="preserve"> of delivery.</w:t>
-      </w:r>
-    </w:p>
-    <w:p>
-      <w:pPr>
-        <w:pStyle w:val="Heading2"/>
-        <w:rPr>
-          <w:rFonts w:cs="Times New Roman"/>
-        </w:rPr>
-      </w:pPr>
-      <w:bookmarkStart w:id="69" w:name="_Toc185241580"/>
-      <w:bookmarkStart w:id="70" w:name="_Toc106344904"/>
-      <w:r>
-        <w:rPr>
-          <w:rFonts w:cs="Times New Roman"/>
-        </w:rPr>
-        <w:t>Test Pass / Fail Criteria</w:t>
-      </w:r>
-      <w:bookmarkEnd w:id="69"/>
-      <w:bookmarkEnd w:id="70"/>
-    </w:p>
-    <w:p>
-      <w:pPr>
-        <w:pStyle w:val="InfoBlue"/>
-        <w:rPr>
-          <w:i w:val="0"/>
-          <w:iCs/>
-          <w:color w:val="auto"/>
-        </w:rPr>
-      </w:pPr>
-      <w:bookmarkStart w:id="71" w:name="_Toc185241581"/>
-      <w:r>
-        <w:rPr>
-          <w:i w:val="0"/>
-          <w:iCs/>
-          <w:color w:val="auto"/>
-        </w:rPr>
-        <w:t>Regression testing will pass so long as all test cases that passed for the previous stage of delivery pass for subsequent stages of delivery.  Regression testing will fail if any test case that passed for a previous stage of delivery fails in a subsequent stage of delivery.</w:t>
-      </w:r>
-    </w:p>
-    <w:p>
-      <w:pPr>
-        <w:pStyle w:val="Heading2"/>
-        <w:rPr>
-          <w:rFonts w:cs="Times New Roman"/>
-        </w:rPr>
-      </w:pPr>
-      <w:bookmarkStart w:id="72" w:name="_Toc106344905"/>
-      <w:r>
-        <w:rPr>
-          <w:rFonts w:cs="Times New Roman"/>
-        </w:rPr>
-        <w:t>Test Entry / Exit Criteria</w:t>
-      </w:r>
-      <w:bookmarkEnd w:id="71"/>
-      <w:bookmarkEnd w:id="72"/>
-    </w:p>
-    <w:p>
-      <w:pPr>
-        <w:pStyle w:val="InfoBlue"/>
-        <w:rPr>
-          <w:i w:val="0"/>
-          <w:iCs/>
-          <w:color w:val="auto"/>
-        </w:rPr>
-      </w:pPr>
-      <w:bookmarkStart w:id="73" w:name="_Toc185241583"/>
-      <w:r>
-        <w:rPr>
-          <w:i w:val="0"/>
-          <w:iCs/>
-          <w:color w:val="auto"/>
-        </w:rPr>
-        <w:t>Regression testing will begin as soon as the minimal stage of delivery is started.  The first round of regression testing will end upon successful testing of all skeletal stage test cases at delivery of the minimal stage</w:t>
-      </w:r>
-      <w:r>
-        <w:rPr>
-          <w:i w:val="0"/>
-          <w:iCs/>
-          <w:color w:val="auto"/>
-        </w:rPr>
-        <w:t xml:space="preserve"> in the staged delivery SDLC</w:t>
-      </w:r>
-      <w:r>
-        <w:rPr>
-          <w:i w:val="0"/>
-          <w:iCs/>
-          <w:color w:val="auto"/>
-        </w:rPr>
-        <w:t xml:space="preserve">.  Similarly, the second round of regression testing will begin at the start of the target stage of delivery and will end prior to target stage delivery.  All regression testing ends </w:t>
-      </w:r>
-      <w:r>
-        <w:rPr>
-          <w:i w:val="0"/>
-          <w:iCs/>
-          <w:color w:val="auto"/>
-        </w:rPr>
-        <w:t>prior to final unit, functionality, and conformance testing.</w:t>
-      </w:r>
-    </w:p>
-    <w:bookmarkEnd w:id="73"/>
-    <w:p>
-      <w:pPr>
-        <w:pStyle w:val="BodyText"/>
-      </w:pPr>
-    </w:p>
-    <w:p>
-      <w:pPr>
-        <w:pStyle w:val="Heading1"/>
-        <w:rPr>
-          <w:rFonts w:ascii="Times New Roman" w:hAnsi="Times New Roman" w:cs="Times New Roman"/>
-        </w:rPr>
-      </w:pPr>
-      <w:bookmarkStart w:id="74" w:name="_Toc185241595"/>
-      <w:bookmarkStart w:id="75" w:name="_Toc106344906"/>
-      <w:r>
-        <w:rPr>
-          <w:rFonts w:ascii="Times New Roman" w:hAnsi="Times New Roman" w:cs="Times New Roman"/>
-        </w:rPr>
-        <w:t>System Testing</w:t>
-      </w:r>
-      <w:bookmarkEnd w:id="74"/>
-      <w:bookmarkEnd w:id="75"/>
-    </w:p>
-    <w:p>
-      <w:pPr>
-        <w:pStyle w:val="Heading2"/>
-        <w:rPr>
-          <w:rFonts w:cs="Times New Roman"/>
-        </w:rPr>
-      </w:pPr>
-      <w:bookmarkStart w:id="76" w:name="_Toc185241597"/>
-      <w:bookmarkStart w:id="77" w:name="_Toc106344907"/>
-      <w:r>
-        <w:rPr>
-          <w:rFonts w:cs="Times New Roman"/>
-        </w:rPr>
-        <w:t>Items to Test</w:t>
-      </w:r>
-      <w:bookmarkEnd w:id="76"/>
-      <w:bookmarkEnd w:id="77"/>
-    </w:p>
-    <w:p>
-      <w:pPr>
-        <w:pStyle w:val="BodyText"/>
-      </w:pPr>
-      <w:r>
-        <w:t>Items that will be tested include:</w:t>
-      </w:r>
-    </w:p>
-    <w:p>
-      <w:pPr>
-        <w:pStyle w:val="BodyText"/>
-        <w:numPr>
-          <w:ilvl w:val="0"/>
-          <w:numId w:val="2"/>
-        </w:numPr>
-      </w:pPr>
-      <w:r>
-        <w:t>X</w:t>
-      </w:r>
-    </w:p>
-    <w:p>
-      <w:pPr>
-        <w:pStyle w:val="Heading2"/>
-        <w:rPr>
-          <w:rFonts w:cs="Times New Roman"/>
-        </w:rPr>
-      </w:pPr>
-      <w:bookmarkStart w:id="78" w:name="_Toc185241600"/>
-      <w:bookmarkStart w:id="79" w:name="_Toc106344908"/>
-      <w:r>
-        <w:rPr>
-          <w:rFonts w:cs="Times New Roman"/>
-        </w:rPr>
-        <w:t>Test Pass / Fail Criteria</w:t>
-      </w:r>
-      <w:bookmarkEnd w:id="78"/>
-      <w:bookmarkEnd w:id="79"/>
-    </w:p>
-    <w:p>
-      <w:pPr>
-        <w:pStyle w:val="InfoBlue"/>
-        <w:rPr>
-          <w:i w:val="0"/>
-          <w:iCs/>
-          <w:color w:val="auto"/>
-        </w:rPr>
-      </w:pPr>
-      <w:bookmarkStart w:id="80" w:name="_Toc185241601"/>
-      <w:r>
-        <w:rPr>
-          <w:i w:val="0"/>
-          <w:iCs/>
-          <w:color w:val="auto"/>
-        </w:rPr>
-        <w:t>X</w:t>
-      </w:r>
-    </w:p>
-    <w:p>
-      <w:pPr>
-        <w:pStyle w:val="Heading2"/>
-        <w:rPr>
-          <w:rFonts w:cs="Times New Roman"/>
-        </w:rPr>
-      </w:pPr>
-      <w:bookmarkStart w:id="81" w:name="_Toc106344909"/>
-      <w:r>
-        <w:rPr>
-          <w:rFonts w:cs="Times New Roman"/>
-        </w:rPr>
-        <w:t>Test Entry / Exit Criteria</w:t>
-      </w:r>
-      <w:bookmarkEnd w:id="80"/>
-      <w:bookmarkEnd w:id="81"/>
-    </w:p>
-    <w:p>
-      <w:pPr>
-        <w:pStyle w:val="InfoBlue"/>
-        <w:rPr>
-          <w:i w:val="0"/>
-          <w:iCs/>
-          <w:color w:val="auto"/>
-        </w:rPr>
-      </w:pPr>
-      <w:bookmarkStart w:id="82" w:name="_Toc185241603"/>
-      <w:r>
-        <w:rPr>
-          <w:i w:val="0"/>
-          <w:iCs/>
-          <w:color w:val="auto"/>
-        </w:rPr>
-        <w:t>X</w:t>
-      </w:r>
-    </w:p>
-    <w:bookmarkEnd w:id="82"/>
-    <w:p>
-      <w:pPr>
-        <w:pStyle w:val="BodyText"/>
-      </w:pPr>
-    </w:p>
-    <w:p>
-      <w:pPr>
-        <w:pStyle w:val="Heading1"/>
-        <w:rPr>
-          <w:rFonts w:ascii="Times New Roman" w:hAnsi="Times New Roman" w:cs="Times New Roman"/>
-        </w:rPr>
-      </w:pPr>
-      <w:bookmarkStart w:id="83" w:name="_Toc185241605"/>
-      <w:bookmarkStart w:id="84" w:name="_Toc106344910"/>
-      <w:r>
-        <w:rPr>
-          <w:rFonts w:ascii="Times New Roman" w:hAnsi="Times New Roman" w:cs="Times New Roman"/>
-        </w:rPr>
-        <w:lastRenderedPageBreak/>
-        <w:t>Unit Testing</w:t>
-      </w:r>
-      <w:bookmarkEnd w:id="83"/>
-      <w:bookmarkEnd w:id="84"/>
-    </w:p>
-    <w:p>
-      <w:pPr>
-        <w:pStyle w:val="Heading2"/>
-        <w:rPr>
-          <w:rFonts w:cs="Times New Roman"/>
-        </w:rPr>
-      </w:pPr>
-      <w:bookmarkStart w:id="85" w:name="_Toc185241607"/>
-      <w:bookmarkStart w:id="86" w:name="_Toc106344911"/>
-      <w:r>
-        <w:rPr>
-          <w:rFonts w:cs="Times New Roman"/>
-        </w:rPr>
-        <w:t>Items to Test</w:t>
-      </w:r>
-      <w:bookmarkEnd w:id="85"/>
-      <w:bookmarkEnd w:id="86"/>
-    </w:p>
-    <w:p>
-      <w:pPr>
-        <w:pStyle w:val="BodyText"/>
-      </w:pPr>
-      <w:r>
-        <w:t>Items that will be tested include:</w:t>
-      </w:r>
-    </w:p>
-    <w:p>
-      <w:pPr>
-        <w:pStyle w:val="BodyText"/>
-        <w:numPr>
-          <w:ilvl w:val="0"/>
-          <w:numId w:val="2"/>
-        </w:numPr>
-      </w:pPr>
-      <w:r>
-        <w:t>All classes and class methods</w:t>
-      </w:r>
-    </w:p>
-    <w:p>
-      <w:pPr>
-        <w:pStyle w:val="Heading2"/>
-        <w:rPr>
-          <w:rFonts w:cs="Times New Roman"/>
-        </w:rPr>
-      </w:pPr>
-      <w:bookmarkStart w:id="87" w:name="_Toc185241610"/>
-      <w:bookmarkStart w:id="88" w:name="_Toc106344912"/>
-      <w:r>
-        <w:rPr>
-          <w:rFonts w:cs="Times New Roman"/>
-        </w:rPr>
-        <w:t>Test Pass / Fail Criteria</w:t>
-      </w:r>
-      <w:bookmarkEnd w:id="87"/>
-      <w:bookmarkEnd w:id="88"/>
-    </w:p>
-    <w:p>
-      <w:pPr>
-        <w:pStyle w:val="InfoBlue"/>
-        <w:rPr>
-          <w:i w:val="0"/>
-          <w:iCs/>
-          <w:color w:val="auto"/>
-        </w:rPr>
-      </w:pPr>
-      <w:bookmarkStart w:id="89" w:name="_Toc185241611"/>
-      <w:r>
-        <w:rPr>
-          <w:i w:val="0"/>
-          <w:iCs/>
-          <w:color w:val="auto"/>
-        </w:rPr>
-        <w:t xml:space="preserve">Unit testing will pass provided individual unit tests produce the desired software behavior and conform to project requirements (i.e., conformance testing also passes).  Tests will fail if either the individual unit does not produce the desired software behavior or </w:t>
-      </w:r>
-      <w:r>
-        <w:rPr>
-          <w:i w:val="0"/>
-          <w:iCs/>
-          <w:color w:val="auto"/>
-        </w:rPr>
-        <w:t>does not pass conformance testing.</w:t>
-      </w:r>
-    </w:p>
-    <w:p>
-      <w:pPr>
-        <w:pStyle w:val="Heading2"/>
-        <w:rPr>
-          <w:rFonts w:cs="Times New Roman"/>
-        </w:rPr>
-      </w:pPr>
-      <w:bookmarkStart w:id="90" w:name="_Toc106344913"/>
+      <w:bookmarkStart w:id="90" w:name="_Toc106345910"/>
       <w:r>
         <w:rPr>
           <w:rFonts w:cs="Times New Roman"/>
@@ -5155,7 +5541,7 @@
         <w:rFonts w:ascii="Symbol" w:hAnsi="Symbol" w:hint="default"/>
       </w:rPr>
     </w:lvl>
-    <w:lvl w:ilvl="1" w:tplc="04090003" w:tentative="1">
+    <w:lvl w:ilvl="1" w:tplc="04090003">
       <w:start w:val="1"/>
       <w:numFmt w:val="bullet"/>
       <w:lvlText w:val="o"/>
@@ -5167,7 +5553,7 @@
         <w:rFonts w:ascii="Courier New" w:hAnsi="Courier New" w:cs="Courier New" w:hint="default"/>
       </w:rPr>
     </w:lvl>
-    <w:lvl w:ilvl="2" w:tplc="04090005" w:tentative="1">
+    <w:lvl w:ilvl="2" w:tplc="04090005">
       <w:start w:val="1"/>
       <w:numFmt w:val="bullet"/>
       <w:lvlText w:val=""/>

</xml_diff>